<commit_message>
Tweaks to Particle System
</commit_message>
<xml_diff>
--- a/Steps/16. Create Bullet Particles.docx
+++ b/Steps/16. Create Bullet Particles.docx
@@ -85,6 +85,9 @@
         <w:jc w:val="center"/>
       </w:pPr>
       <w:r>
+        <w:rPr>
+          <w:noProof/>
+        </w:rPr>
         <w:drawing>
           <wp:inline distT="0" distB="0" distL="0" distR="0" wp14:anchorId="25183013" wp14:editId="0CB4475C">
             <wp:extent cx="4553585" cy="2514951"/>
@@ -340,6 +343,9 @@
         </mc:AlternateContent>
       </w:r>
       <w:r>
+        <w:rPr>
+          <w:noProof/>
+        </w:rPr>
         <w:drawing>
           <wp:inline distT="0" distB="0" distL="0" distR="0" wp14:anchorId="0E8A1B6A" wp14:editId="4EBB2516">
             <wp:extent cx="2562583" cy="2324424"/>
@@ -454,6 +460,9 @@
     </w:p>
     <w:p>
       <w:r>
+        <w:rPr>
+          <w:noProof/>
+        </w:rPr>
         <w:drawing>
           <wp:inline distT="0" distB="0" distL="0" distR="0" wp14:anchorId="700AEBA1" wp14:editId="5B79B8F7">
             <wp:extent cx="5191850" cy="3429479"/>
@@ -493,25 +502,7 @@
     </w:p>
     <w:p>
       <w:r>
-        <w:t>Our goal here by using a particle system is to create projectiles</w:t>
-      </w:r>
-      <w:r>
-        <w:t xml:space="preserve"> </w:t>
-      </w:r>
-      <w:r>
-        <w:t>which can be like laser beams or bullets to say, here is the player and</w:t>
-      </w:r>
-      <w:r>
-        <w:t xml:space="preserve"> </w:t>
-      </w:r>
-      <w:r>
-        <w:t>down here might be an enemy when a projectile collides with that enemy,</w:t>
-      </w:r>
-      <w:r>
-        <w:t xml:space="preserve"> </w:t>
-      </w:r>
-      <w:r>
-        <w:t>then triggers something, for example, trigger an explosion.</w:t>
+        <w:t>Our goal here by using a particle system is to create projectiles which can be like laser beams or bullets to say, here is the player and down here might be an enemy when a projectile collides with that enemy, then triggers something, for example, trigger an explosion.</w:t>
       </w:r>
     </w:p>
     <w:p>
@@ -544,19 +535,7 @@
         </w:numPr>
       </w:pPr>
       <w:r>
-        <w:t>I'm going to start by looking at the texture, or the material that's being</w:t>
-      </w:r>
-      <w:r>
-        <w:t xml:space="preserve"> </w:t>
-      </w:r>
-      <w:r>
-        <w:t>applied to each of these particles that's being emitted from this.</w:t>
-      </w:r>
-      <w:r>
-        <w:t xml:space="preserve"> </w:t>
-      </w:r>
-      <w:r>
-        <w:t xml:space="preserve">To do that, we scroll all the way down in the inspector to </w:t>
+        <w:t xml:space="preserve">I'm going to start by looking at the texture, or the material that's being applied to each of these particles that's being emitted from this. To do that, we scroll all the way down in the inspector to </w:t>
       </w:r>
       <w:r>
         <w:rPr>
@@ -565,19 +544,7 @@
         <w:t>Renderer</w:t>
       </w:r>
       <w:r>
-        <w:t>,</w:t>
-      </w:r>
-      <w:r>
-        <w:t xml:space="preserve"> </w:t>
-      </w:r>
-      <w:r>
-        <w:t>click on Renderer to expand that tab, we'll call it.</w:t>
-      </w:r>
-      <w:r>
-        <w:t xml:space="preserve"> </w:t>
-      </w:r>
-      <w:r>
-        <w:t xml:space="preserve">And then at the moment we're seeing </w:t>
+        <w:t xml:space="preserve">, click on Renderer to expand that tab, we'll call it. And then at the moment we're seeing </w:t>
       </w:r>
       <w:r>
         <w:rPr>
@@ -586,10 +553,7 @@
         <w:t>Default Particle</w:t>
       </w:r>
       <w:r>
-        <w:t>.</w:t>
-      </w:r>
-      <w:r>
-        <w:t xml:space="preserve"> </w:t>
+        <w:t xml:space="preserve">. </w:t>
       </w:r>
     </w:p>
     <w:p>
@@ -597,6 +561,9 @@
         <w:jc w:val="center"/>
       </w:pPr>
       <w:r>
+        <w:rPr>
+          <w:noProof/>
+        </w:rPr>
         <w:drawing>
           <wp:inline distT="0" distB="0" distL="0" distR="0" wp14:anchorId="20A9D58F" wp14:editId="4BE9FB5F">
             <wp:extent cx="2448267" cy="790685"/>
@@ -643,13 +610,7 @@
         </w:numPr>
       </w:pPr>
       <w:r>
-        <w:t>Now I'm going to give you guys an asset pack,</w:t>
-      </w:r>
-      <w:r>
-        <w:t xml:space="preserve"> </w:t>
-      </w:r>
-      <w:r>
-        <w:t xml:space="preserve">which will have something called </w:t>
+        <w:t xml:space="preserve">Now I'm going to give you guys an asset pack, which will have something called </w:t>
       </w:r>
       <w:r>
         <w:rPr>
@@ -780,6 +741,9 @@
         </mc:AlternateContent>
       </w:r>
       <w:r>
+        <w:rPr>
+          <w:noProof/>
+        </w:rPr>
         <w:drawing>
           <wp:inline distT="0" distB="0" distL="0" distR="0" wp14:anchorId="79F645F9" wp14:editId="09ECC9EC">
             <wp:extent cx="2544793" cy="4234009"/>
@@ -824,51 +788,56 @@
           <w:ilvl w:val="0"/>
           <w:numId w:val="1"/>
         </w:numPr>
+      </w:pPr>
+      <w:r>
+        <w:t xml:space="preserve">Now back in the Renderer tab I’m going to change the </w:t>
+      </w:r>
+      <w:r>
+        <w:rPr>
+          <w:b/>
+        </w:rPr>
+        <w:t>Material</w:t>
+      </w:r>
+      <w:r>
+        <w:t xml:space="preserve"> from </w:t>
+      </w:r>
+      <w:r>
+        <w:rPr>
+          <w:b/>
+        </w:rPr>
+        <w:t>Default</w:t>
+      </w:r>
+      <w:r>
+        <w:t xml:space="preserve"> to </w:t>
+      </w:r>
+      <w:r>
+        <w:rPr>
+          <w:b/>
+        </w:rPr>
+        <w:t>Particle Square</w:t>
+      </w:r>
+      <w:r>
+        <w:rPr>
+          <w:b/>
+        </w:rPr>
+        <w:t xml:space="preserve">. </w:t>
+      </w:r>
+      <w:r>
+        <w:t>That immediately changes all these to square-looking particles.</w:t>
+      </w:r>
+    </w:p>
+    <w:p>
+      <w:pPr>
         <w:jc w:val="center"/>
       </w:pPr>
       <w:r>
-        <w:t>Now back in the Renderer tab I’m going to change th</w:t>
-      </w:r>
-      <w:bookmarkStart w:id="0" w:name="_GoBack"/>
-      <w:bookmarkEnd w:id="0"/>
-      <w:r>
-        <w:t xml:space="preserve">e </w:t>
-      </w:r>
-      <w:r>
-        <w:rPr>
-          <w:b/>
-        </w:rPr>
-        <w:t>Material</w:t>
-      </w:r>
-      <w:r>
-        <w:t xml:space="preserve"> from </w:t>
-      </w:r>
-      <w:r>
-        <w:rPr>
-          <w:b/>
-        </w:rPr>
-        <w:t>Default</w:t>
-      </w:r>
-      <w:r>
-        <w:t xml:space="preserve"> to </w:t>
-      </w:r>
-      <w:r>
-        <w:rPr>
-          <w:b/>
-        </w:rPr>
-        <w:t>Particle Square</w:t>
-      </w:r>
-    </w:p>
-    <w:p>
-      <w:pPr>
-        <w:jc w:val="center"/>
-      </w:pPr>
-      <w:r>
-        <w:lastRenderedPageBreak/>
+        <w:rPr>
+          <w:noProof/>
+        </w:rPr>
         <w:drawing>
           <wp:inline distT="0" distB="0" distL="0" distR="0" wp14:anchorId="402623B1" wp14:editId="4E6183F5">
-            <wp:extent cx="4515480" cy="4067743"/>
-            <wp:effectExtent l="0" t="0" r="0" b="9525"/>
+            <wp:extent cx="3191774" cy="2875291"/>
+            <wp:effectExtent l="0" t="0" r="8890" b="1270"/>
             <wp:docPr id="9" name="Picture 9"/>
             <wp:cNvGraphicFramePr>
               <a:graphicFrameLocks xmlns:a="http://schemas.openxmlformats.org/drawingml/2006/main" noChangeAspect="1"/>
@@ -889,7 +858,7 @@
                   <pic:spPr>
                     <a:xfrm>
                       <a:off x="0" y="0"/>
-                      <a:ext cx="4515480" cy="4067743"/>
+                      <a:ext cx="3203867" cy="2886185"/>
                     </a:xfrm>
                     <a:prstGeom prst="rect">
                       <a:avLst/>
@@ -902,9 +871,2306 @@
         </w:drawing>
       </w:r>
     </w:p>
+    <w:p>
+      <w:pPr>
+        <w:jc w:val="center"/>
+      </w:pPr>
+    </w:p>
+    <w:p>
+      <w:pPr>
+        <w:pStyle w:val="ListParagraph"/>
+        <w:numPr>
+          <w:ilvl w:val="0"/>
+          <w:numId w:val="1"/>
+        </w:numPr>
+      </w:pPr>
+      <w:r>
+        <w:lastRenderedPageBreak/>
+        <w:t>Great, this is a starting point, not behaving like bullets just yet.</w:t>
+      </w:r>
+      <w:r>
+        <w:t xml:space="preserve"> </w:t>
+      </w:r>
+      <w:r>
+        <w:t xml:space="preserve">What I am </w:t>
+      </w:r>
+      <w:r>
+        <w:t>going to</w:t>
+      </w:r>
+      <w:r>
+        <w:t xml:space="preserve"> do is find the </w:t>
+      </w:r>
+      <w:r>
+        <w:rPr>
+          <w:b/>
+        </w:rPr>
+        <w:t>S</w:t>
+      </w:r>
+      <w:r>
+        <w:rPr>
+          <w:b/>
+        </w:rPr>
+        <w:t>hape</w:t>
+      </w:r>
+      <w:r>
+        <w:t xml:space="preserve"> tab</w:t>
+      </w:r>
+      <w:r>
+        <w:t>.</w:t>
+      </w:r>
+      <w:r>
+        <w:t xml:space="preserve"> This controls how the particles emit from this point. </w:t>
+      </w:r>
+      <w:proofErr w:type="spellStart"/>
+      <w:proofErr w:type="gramStart"/>
+      <w:r>
+        <w:t>Lets</w:t>
+      </w:r>
+      <w:proofErr w:type="spellEnd"/>
+      <w:proofErr w:type="gramEnd"/>
+      <w:r>
+        <w:t xml:space="preserve"> change the Shape to </w:t>
+      </w:r>
+      <w:r>
+        <w:rPr>
+          <w:b/>
+        </w:rPr>
+        <w:t>Sphere</w:t>
+      </w:r>
+      <w:r>
+        <w:rPr>
+          <w:b/>
+        </w:rPr>
+        <w:t xml:space="preserve"> </w:t>
+      </w:r>
+      <w:r>
+        <w:t xml:space="preserve">so you can see the effect. We’re going to stick with the </w:t>
+      </w:r>
+      <w:r>
+        <w:rPr>
+          <w:b/>
+        </w:rPr>
+        <w:t>Cone</w:t>
+      </w:r>
+      <w:r>
+        <w:t xml:space="preserve"> shape and reduce the </w:t>
+      </w:r>
+      <w:r>
+        <w:rPr>
+          <w:b/>
+        </w:rPr>
+        <w:t>A</w:t>
+      </w:r>
+      <w:r>
+        <w:rPr>
+          <w:b/>
+        </w:rPr>
+        <w:t xml:space="preserve">ngle </w:t>
+      </w:r>
+      <w:r>
+        <w:t xml:space="preserve">to </w:t>
+      </w:r>
+      <w:r>
+        <w:rPr>
+          <w:b/>
+        </w:rPr>
+        <w:t>0</w:t>
+      </w:r>
+      <w:r>
+        <w:t xml:space="preserve"> lets also reduce the </w:t>
+      </w:r>
+      <w:r>
+        <w:rPr>
+          <w:b/>
+        </w:rPr>
+        <w:t>Radius</w:t>
+      </w:r>
+      <w:r>
+        <w:t xml:space="preserve"> to </w:t>
+      </w:r>
+      <w:r>
+        <w:rPr>
+          <w:b/>
+        </w:rPr>
+        <w:t>0.01</w:t>
+      </w:r>
+      <w:r>
+        <w:t>. (</w:t>
+      </w:r>
+      <w:r>
+        <w:t>We could also do this with the box shape.</w:t>
+      </w:r>
+      <w:r>
+        <w:t>)</w:t>
+      </w:r>
+    </w:p>
+    <w:p>
+      <w:pPr>
+        <w:ind w:left="-900"/>
+        <w:jc w:val="center"/>
+      </w:pPr>
+    </w:p>
+    <w:p>
+      <w:pPr>
+        <w:ind w:left="-900"/>
+        <w:jc w:val="center"/>
+      </w:pPr>
+      <w:r>
+        <w:drawing>
+          <wp:inline distT="0" distB="0" distL="0" distR="0" wp14:anchorId="42C02269" wp14:editId="623F1995">
+            <wp:extent cx="2480466" cy="1010010"/>
+            <wp:effectExtent l="0" t="0" r="0" b="0"/>
+            <wp:docPr id="12" name="Picture 12"/>
+            <wp:cNvGraphicFramePr>
+              <a:graphicFrameLocks xmlns:a="http://schemas.openxmlformats.org/drawingml/2006/main" noChangeAspect="1"/>
+            </wp:cNvGraphicFramePr>
+            <a:graphic xmlns:a="http://schemas.openxmlformats.org/drawingml/2006/main">
+              <a:graphicData uri="http://schemas.openxmlformats.org/drawingml/2006/picture">
+                <pic:pic xmlns:pic="http://schemas.openxmlformats.org/drawingml/2006/picture">
+                  <pic:nvPicPr>
+                    <pic:cNvPr id="1" name=""/>
+                    <pic:cNvPicPr/>
+                  </pic:nvPicPr>
+                  <pic:blipFill>
+                    <a:blip r:embed="rId11"/>
+                    <a:stretch>
+                      <a:fillRect/>
+                    </a:stretch>
+                  </pic:blipFill>
+                  <pic:spPr>
+                    <a:xfrm>
+                      <a:off x="0" y="0"/>
+                      <a:ext cx="2492148" cy="1014767"/>
+                    </a:xfrm>
+                    <a:prstGeom prst="rect">
+                      <a:avLst/>
+                    </a:prstGeom>
+                  </pic:spPr>
+                </pic:pic>
+              </a:graphicData>
+            </a:graphic>
+          </wp:inline>
+        </w:drawing>
+      </w:r>
+    </w:p>
+    <w:p>
+      <w:pPr>
+        <w:ind w:left="-900"/>
+        <w:jc w:val="center"/>
+      </w:pPr>
+      <w:r>
+        <w:drawing>
+          <wp:inline distT="0" distB="0" distL="0" distR="0" wp14:anchorId="2C0C75C0" wp14:editId="6EACDC72">
+            <wp:extent cx="3381555" cy="2458854"/>
+            <wp:effectExtent l="0" t="0" r="0" b="0"/>
+            <wp:docPr id="11" name="Picture 11"/>
+            <wp:cNvGraphicFramePr>
+              <a:graphicFrameLocks xmlns:a="http://schemas.openxmlformats.org/drawingml/2006/main" noChangeAspect="1"/>
+            </wp:cNvGraphicFramePr>
+            <a:graphic xmlns:a="http://schemas.openxmlformats.org/drawingml/2006/main">
+              <a:graphicData uri="http://schemas.openxmlformats.org/drawingml/2006/picture">
+                <pic:pic xmlns:pic="http://schemas.openxmlformats.org/drawingml/2006/picture">
+                  <pic:nvPicPr>
+                    <pic:cNvPr id="1" name=""/>
+                    <pic:cNvPicPr/>
+                  </pic:nvPicPr>
+                  <pic:blipFill>
+                    <a:blip r:embed="rId12"/>
+                    <a:stretch>
+                      <a:fillRect/>
+                    </a:stretch>
+                  </pic:blipFill>
+                  <pic:spPr>
+                    <a:xfrm>
+                      <a:off x="0" y="0"/>
+                      <a:ext cx="3404830" cy="2475778"/>
+                    </a:xfrm>
+                    <a:prstGeom prst="rect">
+                      <a:avLst/>
+                    </a:prstGeom>
+                  </pic:spPr>
+                </pic:pic>
+              </a:graphicData>
+            </a:graphic>
+          </wp:inline>
+        </w:drawing>
+      </w:r>
+    </w:p>
+    <w:p/>
+    <w:p>
+      <w:pPr>
+        <w:jc w:val="center"/>
+      </w:pPr>
+      <w:r>
+        <w:rPr>
+          <w:noProof/>
+        </w:rPr>
+        <mc:AlternateContent>
+          <mc:Choice Requires="wps">
+            <w:drawing>
+              <wp:anchor distT="0" distB="0" distL="114300" distR="114300" simplePos="0" relativeHeight="251663360" behindDoc="0" locked="0" layoutInCell="1" allowOverlap="1">
+                <wp:simplePos x="0" y="0"/>
+                <wp:positionH relativeFrom="column">
+                  <wp:posOffset>3864442</wp:posOffset>
+                </wp:positionH>
+                <wp:positionV relativeFrom="paragraph">
+                  <wp:posOffset>180340</wp:posOffset>
+                </wp:positionV>
+                <wp:extent cx="899891" cy="2906802"/>
+                <wp:effectExtent l="19050" t="19050" r="14605" b="27305"/>
+                <wp:wrapNone/>
+                <wp:docPr id="15" name="Rectangle 15"/>
+                <wp:cNvGraphicFramePr/>
+                <a:graphic xmlns:a="http://schemas.openxmlformats.org/drawingml/2006/main">
+                  <a:graphicData uri="http://schemas.microsoft.com/office/word/2010/wordprocessingShape">
+                    <wps:wsp>
+                      <wps:cNvSpPr/>
+                      <wps:spPr>
+                        <a:xfrm>
+                          <a:off x="0" y="0"/>
+                          <a:ext cx="899891" cy="2906802"/>
+                        </a:xfrm>
+                        <a:prstGeom prst="rect">
+                          <a:avLst/>
+                        </a:prstGeom>
+                        <a:noFill/>
+                        <a:ln w="38100">
+                          <a:solidFill>
+                            <a:srgbClr val="FF0000"/>
+                          </a:solidFill>
+                        </a:ln>
+                      </wps:spPr>
+                      <wps:style>
+                        <a:lnRef idx="2">
+                          <a:schemeClr val="accent1">
+                            <a:shade val="50000"/>
+                          </a:schemeClr>
+                        </a:lnRef>
+                        <a:fillRef idx="1">
+                          <a:schemeClr val="accent1"/>
+                        </a:fillRef>
+                        <a:effectRef idx="0">
+                          <a:schemeClr val="accent1"/>
+                        </a:effectRef>
+                        <a:fontRef idx="minor">
+                          <a:schemeClr val="lt1"/>
+                        </a:fontRef>
+                      </wps:style>
+                      <wps:bodyPr rot="0" spcFirstLastPara="0" vertOverflow="overflow" horzOverflow="overflow" vert="horz" wrap="square" lIns="91440" tIns="45720" rIns="91440" bIns="45720" numCol="1" spcCol="0" rtlCol="0" fromWordArt="0" anchor="ctr" anchorCtr="0" forceAA="0" compatLnSpc="1">
+                        <a:prstTxWarp prst="textNoShape">
+                          <a:avLst/>
+                        </a:prstTxWarp>
+                        <a:noAutofit/>
+                      </wps:bodyPr>
+                    </wps:wsp>
+                  </a:graphicData>
+                </a:graphic>
+                <wp14:sizeRelH relativeFrom="margin">
+                  <wp14:pctWidth>0</wp14:pctWidth>
+                </wp14:sizeRelH>
+                <wp14:sizeRelV relativeFrom="margin">
+                  <wp14:pctHeight>0</wp14:pctHeight>
+                </wp14:sizeRelV>
+              </wp:anchor>
+            </w:drawing>
+          </mc:Choice>
+          <mc:Fallback>
+            <w:pict>
+              <v:rect w14:anchorId="48F1822B" id="Rectangle 15" o:spid="_x0000_s1026" style="position:absolute;margin-left:304.3pt;margin-top:14.2pt;width:70.85pt;height:228.9pt;z-index:251663360;visibility:visible;mso-wrap-style:square;mso-width-percent:0;mso-height-percent:0;mso-wrap-distance-left:9pt;mso-wrap-distance-top:0;mso-wrap-distance-right:9pt;mso-wrap-distance-bottom:0;mso-position-horizontal:absolute;mso-position-horizontal-relative:text;mso-position-vertical:absolute;mso-position-vertical-relative:text;mso-width-percent:0;mso-height-percent:0;mso-width-relative:margin;mso-height-relative:margin;v-text-anchor:middle" o:gfxdata="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" filled="f" strokecolor="red" strokeweight="3pt"/>
+            </w:pict>
+          </mc:Fallback>
+        </mc:AlternateContent>
+      </w:r>
+      <w:proofErr w:type="spellStart"/>
+      <w:proofErr w:type="gramStart"/>
+      <w:r>
+        <w:t>Lets</w:t>
+      </w:r>
+      <w:proofErr w:type="spellEnd"/>
+      <w:proofErr w:type="gramEnd"/>
+      <w:r>
+        <w:t xml:space="preserve"> go in game and test it out.</w:t>
+      </w:r>
+      <w:r>
+        <w:t xml:space="preserve"> </w:t>
+      </w:r>
+      <w:r>
+        <w:t xml:space="preserve">One of the immediate problems is we can't reach the </w:t>
+      </w:r>
+      <w:r>
+        <w:rPr>
+          <w:b/>
+        </w:rPr>
+        <w:t>side of our screen here</w:t>
+      </w:r>
+      <w:r>
+        <w:t xml:space="preserve">. </w:t>
+      </w:r>
+      <w:r>
+        <w:drawing>
+          <wp:inline distT="0" distB="0" distL="0" distR="0" wp14:anchorId="1E1B184E" wp14:editId="10802D33">
+            <wp:extent cx="1638918" cy="2889849"/>
+            <wp:effectExtent l="0" t="0" r="0" b="6350"/>
+            <wp:docPr id="16" name="Picture 16"/>
+            <wp:cNvGraphicFramePr>
+              <a:graphicFrameLocks xmlns:a="http://schemas.openxmlformats.org/drawingml/2006/main" noChangeAspect="1"/>
+            </wp:cNvGraphicFramePr>
+            <a:graphic xmlns:a="http://schemas.openxmlformats.org/drawingml/2006/main">
+              <a:graphicData uri="http://schemas.openxmlformats.org/drawingml/2006/picture">
+                <pic:pic xmlns:pic="http://schemas.openxmlformats.org/drawingml/2006/picture">
+                  <pic:nvPicPr>
+                    <pic:cNvPr id="1" name=""/>
+                    <pic:cNvPicPr/>
+                  </pic:nvPicPr>
+                  <pic:blipFill rotWithShape="1">
+                    <a:blip r:embed="rId13"/>
+                    <a:srcRect r="3725" b="3089"/>
+                    <a:stretch/>
+                  </pic:blipFill>
+                  <pic:spPr bwMode="auto">
+                    <a:xfrm>
+                      <a:off x="0" y="0"/>
+                      <a:ext cx="1651677" cy="2912347"/>
+                    </a:xfrm>
+                    <a:prstGeom prst="rect">
+                      <a:avLst/>
+                    </a:prstGeom>
+                    <a:ln>
+                      <a:noFill/>
+                    </a:ln>
+                    <a:extLst>
+                      <a:ext uri="{53640926-AAD7-44D8-BBD7-CCE9431645EC}">
+                        <a14:shadowObscured xmlns:a14="http://schemas.microsoft.com/office/drawing/2010/main"/>
+                      </a:ext>
+                    </a:extLst>
+                  </pic:spPr>
+                </pic:pic>
+              </a:graphicData>
+            </a:graphic>
+          </wp:inline>
+        </w:drawing>
+      </w:r>
+      <w:r>
+        <w:drawing>
+          <wp:inline distT="0" distB="0" distL="0" distR="0" wp14:anchorId="6DFA4B65" wp14:editId="362B565B">
+            <wp:extent cx="1638918" cy="2889849"/>
+            <wp:effectExtent l="0" t="0" r="0" b="6350"/>
+            <wp:docPr id="14" name="Picture 14"/>
+            <wp:cNvGraphicFramePr>
+              <a:graphicFrameLocks xmlns:a="http://schemas.openxmlformats.org/drawingml/2006/main" noChangeAspect="1"/>
+            </wp:cNvGraphicFramePr>
+            <a:graphic xmlns:a="http://schemas.openxmlformats.org/drawingml/2006/main">
+              <a:graphicData uri="http://schemas.openxmlformats.org/drawingml/2006/picture">
+                <pic:pic xmlns:pic="http://schemas.openxmlformats.org/drawingml/2006/picture">
+                  <pic:nvPicPr>
+                    <pic:cNvPr id="1" name=""/>
+                    <pic:cNvPicPr/>
+                  </pic:nvPicPr>
+                  <pic:blipFill rotWithShape="1">
+                    <a:blip r:embed="rId13"/>
+                    <a:srcRect r="3725" b="3089"/>
+                    <a:stretch/>
+                  </pic:blipFill>
+                  <pic:spPr bwMode="auto">
+                    <a:xfrm>
+                      <a:off x="0" y="0"/>
+                      <a:ext cx="1651677" cy="2912347"/>
+                    </a:xfrm>
+                    <a:prstGeom prst="rect">
+                      <a:avLst/>
+                    </a:prstGeom>
+                    <a:ln>
+                      <a:noFill/>
+                    </a:ln>
+                    <a:extLst>
+                      <a:ext uri="{53640926-AAD7-44D8-BBD7-CCE9431645EC}">
+                        <a14:shadowObscured xmlns:a14="http://schemas.microsoft.com/office/drawing/2010/main"/>
+                      </a:ext>
+                    </a:extLst>
+                  </pic:spPr>
+                </pic:pic>
+              </a:graphicData>
+            </a:graphic>
+          </wp:inline>
+        </w:drawing>
+      </w:r>
+    </w:p>
+    <w:p>
+      <w:pPr>
+        <w:rPr>
+          <w:b/>
+        </w:rPr>
+      </w:pPr>
+      <w:r>
+        <w:lastRenderedPageBreak/>
+        <w:t xml:space="preserve">So I'm </w:t>
+      </w:r>
+      <w:r>
+        <w:t>going</w:t>
+      </w:r>
+      <w:r>
+        <w:t xml:space="preserve"> have a look on the player</w:t>
+      </w:r>
+      <w:r>
+        <w:t xml:space="preserve"> </w:t>
+      </w:r>
+      <w:r>
+        <w:rPr>
+          <w:b/>
+        </w:rPr>
+        <w:t>GO INTO PLAY MODE</w:t>
+      </w:r>
+      <w:r>
+        <w:t>, see what we can change there.</w:t>
+      </w:r>
+      <w:r>
+        <w:t xml:space="preserve"> I think if I look at the </w:t>
+      </w:r>
+      <w:r>
+        <w:rPr>
+          <w:b/>
+        </w:rPr>
+        <w:t>P</w:t>
+      </w:r>
+      <w:r>
+        <w:rPr>
+          <w:b/>
+        </w:rPr>
+        <w:t xml:space="preserve">osition </w:t>
+      </w:r>
+      <w:r>
+        <w:rPr>
+          <w:b/>
+        </w:rPr>
+        <w:t>Yaw</w:t>
+      </w:r>
+      <w:r>
+        <w:rPr>
+          <w:b/>
+        </w:rPr>
+        <w:t xml:space="preserve"> </w:t>
+      </w:r>
+      <w:r>
+        <w:rPr>
+          <w:b/>
+        </w:rPr>
+        <w:t>F</w:t>
+      </w:r>
+      <w:r>
+        <w:rPr>
+          <w:b/>
+        </w:rPr>
+        <w:t>actor</w:t>
+      </w:r>
+      <w:r>
+        <w:t xml:space="preserve"> </w:t>
+      </w:r>
+      <w:r>
+        <w:t xml:space="preserve">change that to </w:t>
+      </w:r>
+      <w:r>
+        <w:rPr>
+          <w:b/>
+        </w:rPr>
+        <w:t>7</w:t>
+      </w:r>
+      <w:r>
+        <w:t>.</w:t>
+      </w:r>
+      <w:r>
+        <w:t xml:space="preserve"> </w:t>
+      </w:r>
+      <w:r>
+        <w:t>Now I get a little bit more, like the yaw is looking a little bit healthier and</w:t>
+      </w:r>
+      <w:r>
+        <w:t xml:space="preserve"> </w:t>
+      </w:r>
+      <w:r>
+        <w:t>probably allow the plane to go a bit further off the side of the screen</w:t>
+      </w:r>
+      <w:r>
+        <w:t xml:space="preserve"> so change </w:t>
+      </w:r>
+      <w:r>
+        <w:rPr>
+          <w:b/>
+        </w:rPr>
+        <w:t xml:space="preserve">X Range to </w:t>
+      </w:r>
+      <w:r>
+        <w:rPr>
+          <w:b/>
+        </w:rPr>
+        <w:t>8.</w:t>
+      </w:r>
+    </w:p>
+    <w:p>
+      <w:pPr>
+        <w:jc w:val="center"/>
+      </w:pPr>
+      <w:r>
+        <w:drawing>
+          <wp:inline distT="0" distB="0" distL="0" distR="0" wp14:anchorId="156C9F32" wp14:editId="73826EA8">
+            <wp:extent cx="5249008" cy="2943636"/>
+            <wp:effectExtent l="0" t="0" r="8890" b="9525"/>
+            <wp:docPr id="17" name="Picture 17"/>
+            <wp:cNvGraphicFramePr>
+              <a:graphicFrameLocks xmlns:a="http://schemas.openxmlformats.org/drawingml/2006/main" noChangeAspect="1"/>
+            </wp:cNvGraphicFramePr>
+            <a:graphic xmlns:a="http://schemas.openxmlformats.org/drawingml/2006/main">
+              <a:graphicData uri="http://schemas.openxmlformats.org/drawingml/2006/picture">
+                <pic:pic xmlns:pic="http://schemas.openxmlformats.org/drawingml/2006/picture">
+                  <pic:nvPicPr>
+                    <pic:cNvPr id="1" name=""/>
+                    <pic:cNvPicPr/>
+                  </pic:nvPicPr>
+                  <pic:blipFill>
+                    <a:blip r:embed="rId14"/>
+                    <a:stretch>
+                      <a:fillRect/>
+                    </a:stretch>
+                  </pic:blipFill>
+                  <pic:spPr>
+                    <a:xfrm>
+                      <a:off x="0" y="0"/>
+                      <a:ext cx="5249008" cy="2943636"/>
+                    </a:xfrm>
+                    <a:prstGeom prst="rect">
+                      <a:avLst/>
+                    </a:prstGeom>
+                  </pic:spPr>
+                </pic:pic>
+              </a:graphicData>
+            </a:graphic>
+          </wp:inline>
+        </w:drawing>
+      </w:r>
+    </w:p>
+    <w:p/>
+    <w:p>
+      <w:r>
+        <w:t>At</w:t>
+      </w:r>
+      <w:r>
+        <w:t xml:space="preserve"> least </w:t>
+      </w:r>
+      <w:r>
+        <w:t xml:space="preserve">this </w:t>
+      </w:r>
+      <w:r>
+        <w:t>is getting us most of the screen, we can shoot at.</w:t>
+      </w:r>
+      <w:r>
+        <w:t xml:space="preserve"> </w:t>
+      </w:r>
+      <w:r>
+        <w:t>And we've got a good visualization of where we can shoot.</w:t>
+      </w:r>
+      <w:r>
+        <w:t xml:space="preserve"> </w:t>
+      </w:r>
+      <w:r>
+        <w:t>And I copy the component here, get out of play mode, and</w:t>
+      </w:r>
+      <w:r>
+        <w:t xml:space="preserve"> </w:t>
+      </w:r>
+      <w:r>
+        <w:t>then paste that back into component values.</w:t>
+      </w:r>
+    </w:p>
+    <w:p/>
+    <w:p>
+      <w:r>
+        <w:t>Okay, let's go about making this look a little bit more like a bullet.</w:t>
+      </w:r>
+    </w:p>
+    <w:p/>
+    <w:p>
+      <w:r>
+        <w:t xml:space="preserve">Just starting from the top up here, duration if I </w:t>
+      </w:r>
+      <w:r>
+        <w:rPr>
+          <w:b/>
+        </w:rPr>
+        <w:t>turn off L</w:t>
+      </w:r>
+      <w:r>
+        <w:rPr>
+          <w:b/>
+        </w:rPr>
+        <w:t>ooping</w:t>
+      </w:r>
+      <w:r>
+        <w:t xml:space="preserve"> and</w:t>
+      </w:r>
+      <w:r>
+        <w:t xml:space="preserve"> click the PARTICLE EFFECT </w:t>
+      </w:r>
+      <w:r>
+        <w:rPr>
+          <w:b/>
+        </w:rPr>
+        <w:t>P</w:t>
+      </w:r>
+      <w:r>
+        <w:rPr>
+          <w:b/>
+        </w:rPr>
+        <w:t>lay</w:t>
+      </w:r>
+      <w:r>
+        <w:rPr>
+          <w:b/>
+        </w:rPr>
+        <w:t xml:space="preserve"> button</w:t>
+      </w:r>
+      <w:r>
+        <w:t xml:space="preserve">, you'll see that </w:t>
+      </w:r>
+      <w:r>
+        <w:rPr>
+          <w:b/>
+        </w:rPr>
+        <w:t>D</w:t>
+      </w:r>
+      <w:r>
+        <w:rPr>
+          <w:b/>
+        </w:rPr>
+        <w:t>uration</w:t>
+      </w:r>
+      <w:r>
+        <w:t xml:space="preserve"> is </w:t>
+      </w:r>
+      <w:r>
+        <w:rPr>
+          <w:b/>
+        </w:rPr>
+        <w:t>5</w:t>
+      </w:r>
+      <w:r>
+        <w:t>.</w:t>
+      </w:r>
+      <w:r>
+        <w:t xml:space="preserve"> </w:t>
+      </w:r>
+      <w:r>
+        <w:t>That means we will emit particles and</w:t>
+      </w:r>
+      <w:r>
+        <w:t xml:space="preserve"> </w:t>
+      </w:r>
+      <w:r>
+        <w:t>then after 5 seconds it stops.</w:t>
+      </w:r>
+      <w:r>
+        <w:t xml:space="preserve"> </w:t>
+      </w:r>
+    </w:p>
+    <w:p>
+      <w:r>
+        <w:drawing>
+          <wp:inline distT="0" distB="0" distL="0" distR="0" wp14:anchorId="110F7AB9" wp14:editId="52DD3CD0">
+            <wp:extent cx="2716085" cy="1188288"/>
+            <wp:effectExtent l="0" t="0" r="8255" b="0"/>
+            <wp:docPr id="18" name="Picture 18"/>
+            <wp:cNvGraphicFramePr>
+              <a:graphicFrameLocks xmlns:a="http://schemas.openxmlformats.org/drawingml/2006/main" noChangeAspect="1"/>
+            </wp:cNvGraphicFramePr>
+            <a:graphic xmlns:a="http://schemas.openxmlformats.org/drawingml/2006/main">
+              <a:graphicData uri="http://schemas.openxmlformats.org/drawingml/2006/picture">
+                <pic:pic xmlns:pic="http://schemas.openxmlformats.org/drawingml/2006/picture">
+                  <pic:nvPicPr>
+                    <pic:cNvPr id="1" name=""/>
+                    <pic:cNvPicPr/>
+                  </pic:nvPicPr>
+                  <pic:blipFill>
+                    <a:blip r:embed="rId15"/>
+                    <a:stretch>
+                      <a:fillRect/>
+                    </a:stretch>
+                  </pic:blipFill>
+                  <pic:spPr>
+                    <a:xfrm>
+                      <a:off x="0" y="0"/>
+                      <a:ext cx="2745404" cy="1201115"/>
+                    </a:xfrm>
+                    <a:prstGeom prst="rect">
+                      <a:avLst/>
+                    </a:prstGeom>
+                  </pic:spPr>
+                </pic:pic>
+              </a:graphicData>
+            </a:graphic>
+          </wp:inline>
+        </w:drawing>
+      </w:r>
+      <w:r>
+        <w:drawing>
+          <wp:inline distT="0" distB="0" distL="0" distR="0" wp14:anchorId="4E4B4C3C" wp14:editId="73A38C9C">
+            <wp:extent cx="2753109" cy="1200318"/>
+            <wp:effectExtent l="0" t="0" r="0" b="0"/>
+            <wp:docPr id="19" name="Picture 19"/>
+            <wp:cNvGraphicFramePr>
+              <a:graphicFrameLocks xmlns:a="http://schemas.openxmlformats.org/drawingml/2006/main" noChangeAspect="1"/>
+            </wp:cNvGraphicFramePr>
+            <a:graphic xmlns:a="http://schemas.openxmlformats.org/drawingml/2006/main">
+              <a:graphicData uri="http://schemas.openxmlformats.org/drawingml/2006/picture">
+                <pic:pic xmlns:pic="http://schemas.openxmlformats.org/drawingml/2006/picture">
+                  <pic:nvPicPr>
+                    <pic:cNvPr id="1" name=""/>
+                    <pic:cNvPicPr/>
+                  </pic:nvPicPr>
+                  <pic:blipFill>
+                    <a:blip r:embed="rId16"/>
+                    <a:stretch>
+                      <a:fillRect/>
+                    </a:stretch>
+                  </pic:blipFill>
+                  <pic:spPr>
+                    <a:xfrm>
+                      <a:off x="0" y="0"/>
+                      <a:ext cx="2753109" cy="1200318"/>
+                    </a:xfrm>
+                    <a:prstGeom prst="rect">
+                      <a:avLst/>
+                    </a:prstGeom>
+                  </pic:spPr>
+                </pic:pic>
+              </a:graphicData>
+            </a:graphic>
+          </wp:inline>
+        </w:drawing>
+      </w:r>
+    </w:p>
+    <w:p/>
+    <w:p/>
+    <w:p>
+      <w:r>
+        <w:t xml:space="preserve">If I was to change </w:t>
+      </w:r>
+      <w:r>
+        <w:t xml:space="preserve">the </w:t>
+      </w:r>
+      <w:r>
+        <w:rPr>
+          <w:b/>
+        </w:rPr>
+        <w:t>Duration</w:t>
+      </w:r>
+      <w:r>
+        <w:t xml:space="preserve"> to </w:t>
+      </w:r>
+      <w:r>
+        <w:rPr>
+          <w:b/>
+        </w:rPr>
+        <w:t>1 second</w:t>
+      </w:r>
+      <w:r>
+        <w:t xml:space="preserve"> and</w:t>
+      </w:r>
+      <w:r>
+        <w:t xml:space="preserve"> </w:t>
+      </w:r>
+      <w:r>
+        <w:t>click play, then we can see for one second it emits particles.</w:t>
+      </w:r>
+      <w:r>
+        <w:t xml:space="preserve"> </w:t>
+      </w:r>
+    </w:p>
+    <w:p>
+      <w:r>
+        <w:lastRenderedPageBreak/>
+        <w:t>How many?</w:t>
+      </w:r>
+      <w:r>
+        <w:t xml:space="preserve"> </w:t>
+      </w:r>
+    </w:p>
+    <w:p>
+      <w:r>
+        <w:t>Well, it's emitting 10 particles the right amount of time here per second,</w:t>
+      </w:r>
+      <w:r>
+        <w:t xml:space="preserve"> </w:t>
+      </w:r>
+      <w:r>
+        <w:t>duration is 1 second, it's emitting 10.</w:t>
+      </w:r>
+      <w:r>
+        <w:t xml:space="preserve"> </w:t>
+      </w:r>
+      <w:proofErr w:type="spellStart"/>
+      <w:proofErr w:type="gramStart"/>
+      <w:r>
+        <w:t>Lets</w:t>
+      </w:r>
+      <w:proofErr w:type="spellEnd"/>
+      <w:proofErr w:type="gramEnd"/>
+      <w:r>
+        <w:t xml:space="preserve"> change the </w:t>
+      </w:r>
+      <w:r>
+        <w:rPr>
+          <w:b/>
+        </w:rPr>
+        <w:t>Rate Over T</w:t>
+      </w:r>
+      <w:r>
+        <w:rPr>
+          <w:b/>
+        </w:rPr>
+        <w:t xml:space="preserve">ime </w:t>
+      </w:r>
+      <w:r>
+        <w:t>to</w:t>
+      </w:r>
+      <w:r>
+        <w:rPr>
+          <w:b/>
+        </w:rPr>
+        <w:t xml:space="preserve"> 3</w:t>
+      </w:r>
+    </w:p>
+    <w:p>
+      <w:pPr>
+        <w:ind w:left="-900"/>
+        <w:jc w:val="center"/>
+      </w:pPr>
+      <w:r>
+        <w:drawing>
+          <wp:inline distT="0" distB="0" distL="0" distR="0" wp14:anchorId="437266F6" wp14:editId="5FE76583">
+            <wp:extent cx="2304542" cy="629728"/>
+            <wp:effectExtent l="0" t="0" r="635" b="0"/>
+            <wp:docPr id="21" name="Picture 21"/>
+            <wp:cNvGraphicFramePr>
+              <a:graphicFrameLocks xmlns:a="http://schemas.openxmlformats.org/drawingml/2006/main" noChangeAspect="1"/>
+            </wp:cNvGraphicFramePr>
+            <a:graphic xmlns:a="http://schemas.openxmlformats.org/drawingml/2006/main">
+              <a:graphicData uri="http://schemas.openxmlformats.org/drawingml/2006/picture">
+                <pic:pic xmlns:pic="http://schemas.openxmlformats.org/drawingml/2006/picture">
+                  <pic:nvPicPr>
+                    <pic:cNvPr id="1" name=""/>
+                    <pic:cNvPicPr/>
+                  </pic:nvPicPr>
+                  <pic:blipFill>
+                    <a:blip r:embed="rId17"/>
+                    <a:stretch>
+                      <a:fillRect/>
+                    </a:stretch>
+                  </pic:blipFill>
+                  <pic:spPr>
+                    <a:xfrm>
+                      <a:off x="0" y="0"/>
+                      <a:ext cx="2327474" cy="635994"/>
+                    </a:xfrm>
+                    <a:prstGeom prst="rect">
+                      <a:avLst/>
+                    </a:prstGeom>
+                  </pic:spPr>
+                </pic:pic>
+              </a:graphicData>
+            </a:graphic>
+          </wp:inline>
+        </w:drawing>
+      </w:r>
+    </w:p>
+    <w:p>
+      <w:pPr>
+        <w:pStyle w:val="ListParagraph"/>
+      </w:pPr>
+    </w:p>
+    <w:p>
+      <w:pPr>
+        <w:pStyle w:val="ListParagraph"/>
+        <w:numPr>
+          <w:ilvl w:val="0"/>
+          <w:numId w:val="1"/>
+        </w:numPr>
+      </w:pPr>
+      <w:r>
+        <w:t>For our bullets,</w:t>
+      </w:r>
+      <w:r>
+        <w:t xml:space="preserve"> </w:t>
+      </w:r>
+      <w:r>
+        <w:t>we don't really need to have full 1 second of things being emitted.</w:t>
+      </w:r>
+      <w:r>
+        <w:t xml:space="preserve"> </w:t>
+      </w:r>
+      <w:r>
+        <w:t>We want our system to say emit something, stop, emit something, stop,</w:t>
+      </w:r>
+      <w:r>
+        <w:t xml:space="preserve"> </w:t>
+      </w:r>
+      <w:r>
+        <w:t>emit something.</w:t>
+      </w:r>
+      <w:r>
+        <w:t xml:space="preserve"> </w:t>
+      </w:r>
+      <w:r>
+        <w:t xml:space="preserve">So I'm </w:t>
+      </w:r>
+      <w:r>
+        <w:t>going to</w:t>
+      </w:r>
+      <w:r>
+        <w:t xml:space="preserve"> turn </w:t>
+      </w:r>
+      <w:r>
+        <w:t xml:space="preserve">the </w:t>
+      </w:r>
+      <w:r>
+        <w:rPr>
+          <w:b/>
+        </w:rPr>
+        <w:t>Duration</w:t>
+      </w:r>
+      <w:r>
+        <w:t xml:space="preserve"> down to </w:t>
+      </w:r>
+      <w:r>
+        <w:rPr>
+          <w:b/>
+        </w:rPr>
+        <w:t>0.2</w:t>
+      </w:r>
+      <w:r>
+        <w:t xml:space="preserve">. </w:t>
+      </w:r>
+      <w:proofErr w:type="spellStart"/>
+      <w:proofErr w:type="gramStart"/>
+      <w:r>
+        <w:t>Lets</w:t>
+      </w:r>
+      <w:proofErr w:type="spellEnd"/>
+      <w:proofErr w:type="gramEnd"/>
+      <w:r>
+        <w:t xml:space="preserve"> go ahead and turn </w:t>
+      </w:r>
+      <w:r>
+        <w:rPr>
+          <w:b/>
+        </w:rPr>
+        <w:t>L</w:t>
+      </w:r>
+      <w:r>
+        <w:rPr>
+          <w:b/>
+        </w:rPr>
+        <w:t>ooping back on</w:t>
+      </w:r>
+      <w:r>
+        <w:t xml:space="preserve"> so we can see the effect of changing things.</w:t>
+      </w:r>
+    </w:p>
+    <w:p>
+      <w:pPr>
+        <w:pStyle w:val="ListParagraph"/>
+      </w:pPr>
+    </w:p>
+    <w:p>
+      <w:pPr>
+        <w:pStyle w:val="ListParagraph"/>
+        <w:numPr>
+          <w:ilvl w:val="0"/>
+          <w:numId w:val="1"/>
+        </w:numPr>
+      </w:pPr>
+      <w:r>
+        <w:t>W</w:t>
+      </w:r>
+      <w:r>
+        <w:t>e can see each individual bullet flying out.</w:t>
+      </w:r>
+      <w:r>
+        <w:t xml:space="preserve"> </w:t>
+      </w:r>
+      <w:r>
+        <w:t>And this is not going very far, why is that?</w:t>
+      </w:r>
+      <w:r>
+        <w:t xml:space="preserve"> </w:t>
+      </w:r>
+      <w:r>
+        <w:t xml:space="preserve">Well, first of all, we've got the </w:t>
+      </w:r>
+      <w:r>
+        <w:t>S</w:t>
+      </w:r>
+      <w:r>
+        <w:t xml:space="preserve">tart </w:t>
+      </w:r>
+      <w:r>
+        <w:t>L</w:t>
+      </w:r>
+      <w:r>
+        <w:t>ifetime</w:t>
+      </w:r>
+      <w:r>
+        <w:t xml:space="preserve"> of </w:t>
+      </w:r>
+      <w:r>
+        <w:t>5 seconds</w:t>
+      </w:r>
+      <w:r>
+        <w:t>.</w:t>
+      </w:r>
+      <w:r>
+        <w:t xml:space="preserve"> </w:t>
+      </w:r>
+      <w:r>
+        <w:t xml:space="preserve">So each of these is </w:t>
+      </w:r>
+      <w:r>
+        <w:t>going</w:t>
+      </w:r>
+      <w:r>
+        <w:t xml:space="preserve"> last five seconds</w:t>
+      </w:r>
+      <w:r>
+        <w:t xml:space="preserve"> </w:t>
+      </w:r>
+      <w:proofErr w:type="gramStart"/>
+      <w:r>
+        <w:t>And</w:t>
+      </w:r>
+      <w:proofErr w:type="gramEnd"/>
+      <w:r>
+        <w:t xml:space="preserve"> then it will stop </w:t>
+      </w:r>
+      <w:r>
+        <w:t>It'll be terminated and no longer be a particle.</w:t>
+      </w:r>
+      <w:r>
+        <w:t xml:space="preserve">    </w:t>
+      </w:r>
+      <w:r>
+        <w:drawing>
+          <wp:inline distT="0" distB="0" distL="0" distR="0" wp14:anchorId="57F92AF3" wp14:editId="0CF1940E">
+            <wp:extent cx="1590897" cy="190527"/>
+            <wp:effectExtent l="0" t="0" r="0" b="0"/>
+            <wp:docPr id="23" name="Picture 23"/>
+            <wp:cNvGraphicFramePr>
+              <a:graphicFrameLocks xmlns:a="http://schemas.openxmlformats.org/drawingml/2006/main" noChangeAspect="1"/>
+            </wp:cNvGraphicFramePr>
+            <a:graphic xmlns:a="http://schemas.openxmlformats.org/drawingml/2006/main">
+              <a:graphicData uri="http://schemas.openxmlformats.org/drawingml/2006/picture">
+                <pic:pic xmlns:pic="http://schemas.openxmlformats.org/drawingml/2006/picture">
+                  <pic:nvPicPr>
+                    <pic:cNvPr id="1" name=""/>
+                    <pic:cNvPicPr/>
+                  </pic:nvPicPr>
+                  <pic:blipFill>
+                    <a:blip r:embed="rId18"/>
+                    <a:stretch>
+                      <a:fillRect/>
+                    </a:stretch>
+                  </pic:blipFill>
+                  <pic:spPr>
+                    <a:xfrm>
+                      <a:off x="0" y="0"/>
+                      <a:ext cx="1590897" cy="190527"/>
+                    </a:xfrm>
+                    <a:prstGeom prst="rect">
+                      <a:avLst/>
+                    </a:prstGeom>
+                  </pic:spPr>
+                </pic:pic>
+              </a:graphicData>
+            </a:graphic>
+          </wp:inline>
+        </w:drawing>
+      </w:r>
+    </w:p>
+    <w:p>
+      <w:pPr>
+        <w:ind w:left="360"/>
+      </w:pPr>
+      <w:r>
+        <w:drawing>
+          <wp:inline distT="0" distB="0" distL="0" distR="0" wp14:anchorId="522C76E6" wp14:editId="657051D5">
+            <wp:extent cx="6229350" cy="1145540"/>
+            <wp:effectExtent l="0" t="0" r="0" b="0"/>
+            <wp:docPr id="22" name="Picture 22"/>
+            <wp:cNvGraphicFramePr>
+              <a:graphicFrameLocks xmlns:a="http://schemas.openxmlformats.org/drawingml/2006/main" noChangeAspect="1"/>
+            </wp:cNvGraphicFramePr>
+            <a:graphic xmlns:a="http://schemas.openxmlformats.org/drawingml/2006/main">
+              <a:graphicData uri="http://schemas.openxmlformats.org/drawingml/2006/picture">
+                <pic:pic xmlns:pic="http://schemas.openxmlformats.org/drawingml/2006/picture">
+                  <pic:nvPicPr>
+                    <pic:cNvPr id="1" name=""/>
+                    <pic:cNvPicPr/>
+                  </pic:nvPicPr>
+                  <pic:blipFill>
+                    <a:blip r:embed="rId19"/>
+                    <a:stretch>
+                      <a:fillRect/>
+                    </a:stretch>
+                  </pic:blipFill>
+                  <pic:spPr>
+                    <a:xfrm>
+                      <a:off x="0" y="0"/>
+                      <a:ext cx="6229350" cy="1145540"/>
+                    </a:xfrm>
+                    <a:prstGeom prst="rect">
+                      <a:avLst/>
+                    </a:prstGeom>
+                  </pic:spPr>
+                </pic:pic>
+              </a:graphicData>
+            </a:graphic>
+          </wp:inline>
+        </w:drawing>
+      </w:r>
+    </w:p>
+    <w:p>
+      <w:pPr>
+        <w:pStyle w:val="ListParagraph"/>
+        <w:numPr>
+          <w:ilvl w:val="0"/>
+          <w:numId w:val="1"/>
+        </w:numPr>
+      </w:pPr>
+      <w:r>
+        <w:drawing>
+          <wp:anchor distT="0" distB="0" distL="114300" distR="114300" simplePos="0" relativeHeight="251664384" behindDoc="1" locked="0" layoutInCell="1" allowOverlap="1" wp14:anchorId="54D006C3" wp14:editId="4BA0512A">
+            <wp:simplePos x="0" y="0"/>
+            <wp:positionH relativeFrom="column">
+              <wp:posOffset>4287220</wp:posOffset>
+            </wp:positionH>
+            <wp:positionV relativeFrom="paragraph">
+              <wp:posOffset>4265</wp:posOffset>
+            </wp:positionV>
+            <wp:extent cx="1695450" cy="400050"/>
+            <wp:effectExtent l="0" t="0" r="0" b="0"/>
+            <wp:wrapTight wrapText="bothSides">
+              <wp:wrapPolygon edited="0">
+                <wp:start x="0" y="0"/>
+                <wp:lineTo x="0" y="20571"/>
+                <wp:lineTo x="21357" y="20571"/>
+                <wp:lineTo x="21357" y="0"/>
+                <wp:lineTo x="0" y="0"/>
+              </wp:wrapPolygon>
+            </wp:wrapTight>
+            <wp:docPr id="24" name="Picture 24"/>
+            <wp:cNvGraphicFramePr>
+              <a:graphicFrameLocks xmlns:a="http://schemas.openxmlformats.org/drawingml/2006/main" noChangeAspect="1"/>
+            </wp:cNvGraphicFramePr>
+            <a:graphic xmlns:a="http://schemas.openxmlformats.org/drawingml/2006/main">
+              <a:graphicData uri="http://schemas.openxmlformats.org/drawingml/2006/picture">
+                <pic:pic xmlns:pic="http://schemas.openxmlformats.org/drawingml/2006/picture">
+                  <pic:nvPicPr>
+                    <pic:cNvPr id="1" name=""/>
+                    <pic:cNvPicPr/>
+                  </pic:nvPicPr>
+                  <pic:blipFill>
+                    <a:blip r:embed="rId20">
+                      <a:extLst>
+                        <a:ext uri="{28A0092B-C50C-407E-A947-70E740481C1C}">
+                          <a14:useLocalDpi xmlns:a14="http://schemas.microsoft.com/office/drawing/2010/main" val="0"/>
+                        </a:ext>
+                      </a:extLst>
+                    </a:blip>
+                    <a:stretch>
+                      <a:fillRect/>
+                    </a:stretch>
+                  </pic:blipFill>
+                  <pic:spPr>
+                    <a:xfrm>
+                      <a:off x="0" y="0"/>
+                      <a:ext cx="1695450" cy="400050"/>
+                    </a:xfrm>
+                    <a:prstGeom prst="rect">
+                      <a:avLst/>
+                    </a:prstGeom>
+                  </pic:spPr>
+                </pic:pic>
+              </a:graphicData>
+            </a:graphic>
+            <wp14:sizeRelH relativeFrom="page">
+              <wp14:pctWidth>0</wp14:pctWidth>
+            </wp14:sizeRelH>
+            <wp14:sizeRelV relativeFrom="page">
+              <wp14:pctHeight>0</wp14:pctHeight>
+            </wp14:sizeRelV>
+          </wp:anchor>
+        </w:drawing>
+      </w:r>
+      <w:r>
+        <w:t xml:space="preserve">If we increase the </w:t>
+      </w:r>
+      <w:r>
+        <w:rPr>
+          <w:b/>
+        </w:rPr>
+        <w:t>Start Speed</w:t>
+      </w:r>
+      <w:r>
+        <w:t xml:space="preserve"> to </w:t>
+      </w:r>
+      <w:r>
+        <w:rPr>
+          <w:b/>
+        </w:rPr>
+        <w:t>10</w:t>
+      </w:r>
+      <w:r>
+        <w:t>, then you can see they still last for</w:t>
+      </w:r>
+      <w:r>
+        <w:t xml:space="preserve"> </w:t>
+      </w:r>
+      <w:r>
+        <w:t>5 seconds, but then they're going a lot further, because they're going faster.</w:t>
+      </w:r>
+      <w:r>
+        <w:t xml:space="preserve"> </w:t>
+      </w:r>
+    </w:p>
+    <w:p>
+      <w:pPr>
+        <w:pStyle w:val="ListParagraph"/>
+      </w:pPr>
+    </w:p>
+    <w:p>
+      <w:pPr>
+        <w:pStyle w:val="ListParagraph"/>
+        <w:numPr>
+          <w:ilvl w:val="0"/>
+          <w:numId w:val="1"/>
+        </w:numPr>
+      </w:pPr>
+      <w:r>
+        <w:t xml:space="preserve">If I was to reduce this </w:t>
+      </w:r>
+      <w:r>
+        <w:rPr>
+          <w:b/>
+        </w:rPr>
+        <w:t xml:space="preserve">Start Lifetime </w:t>
+      </w:r>
+      <w:r>
+        <w:rPr>
+          <w:b/>
+        </w:rPr>
+        <w:t>down to 1</w:t>
+      </w:r>
+      <w:r>
+        <w:t>,</w:t>
+      </w:r>
+      <w:r>
+        <w:t xml:space="preserve"> </w:t>
+      </w:r>
+      <w:r>
+        <w:t xml:space="preserve">they're only </w:t>
+      </w:r>
+      <w:r>
+        <w:t>going</w:t>
+      </w:r>
+      <w:r>
+        <w:t xml:space="preserve"> last one second and if I increase </w:t>
+      </w:r>
+      <w:r>
+        <w:rPr>
+          <w:b/>
+        </w:rPr>
+        <w:t>Start Speed</w:t>
+      </w:r>
+      <w:r>
+        <w:rPr>
+          <w:b/>
+        </w:rPr>
+        <w:t xml:space="preserve"> to 50</w:t>
+      </w:r>
+      <w:r>
+        <w:t>,</w:t>
+      </w:r>
+      <w:r>
+        <w:t xml:space="preserve"> </w:t>
+      </w:r>
+      <w:r>
+        <w:t>they're going a similar di</w:t>
+      </w:r>
+      <w:r>
+        <w:t>stance the way they were before, b</w:t>
+      </w:r>
+      <w:r>
+        <w:t>ut they're going a lot faster to get to that same distance.</w:t>
+      </w:r>
+    </w:p>
+    <w:p>
+      <w:pPr>
+        <w:pStyle w:val="ListParagraph"/>
+      </w:pPr>
+    </w:p>
+    <w:p>
+      <w:pPr>
+        <w:ind w:left="360"/>
+      </w:pPr>
+      <w:r>
+        <w:t>So this is how we can play around with how far we want the bullets to go before they</w:t>
+      </w:r>
+      <w:r>
+        <w:t xml:space="preserve"> </w:t>
+      </w:r>
+      <w:r>
+        <w:t>disappear and how fast they are.</w:t>
+      </w:r>
+      <w:r>
+        <w:t xml:space="preserve"> </w:t>
+      </w:r>
+      <w:r>
+        <w:t xml:space="preserve">I'm </w:t>
+      </w:r>
+      <w:r>
+        <w:t>going to</w:t>
+      </w:r>
+      <w:r>
+        <w:t xml:space="preserve"> turn the </w:t>
+      </w:r>
+      <w:r>
+        <w:rPr>
+          <w:b/>
+        </w:rPr>
+        <w:t>L</w:t>
+      </w:r>
+      <w:r>
+        <w:rPr>
+          <w:b/>
+        </w:rPr>
+        <w:t>ifetime</w:t>
+      </w:r>
+      <w:r>
+        <w:t xml:space="preserve"> back up to </w:t>
+      </w:r>
+      <w:r>
+        <w:rPr>
+          <w:b/>
+        </w:rPr>
+        <w:t>2 seconds</w:t>
+      </w:r>
+      <w:r>
+        <w:t xml:space="preserve">, they're </w:t>
+      </w:r>
+      <w:r>
+        <w:t>going to</w:t>
+      </w:r>
+      <w:r>
+        <w:t xml:space="preserve"> last a little bit</w:t>
+      </w:r>
+      <w:r>
+        <w:t xml:space="preserve"> </w:t>
+      </w:r>
+      <w:r>
+        <w:t>into the terrain at the moment, so it's a bit harder to see.</w:t>
+      </w:r>
+      <w:r>
+        <w:t xml:space="preserve"> </w:t>
+      </w:r>
+      <w:r>
+        <w:t xml:space="preserve">And I'm </w:t>
+      </w:r>
+      <w:r>
+        <w:t>going to</w:t>
+      </w:r>
+      <w:r>
+        <w:t xml:space="preserve"> increase the </w:t>
+      </w:r>
+      <w:r>
+        <w:rPr>
+          <w:b/>
+        </w:rPr>
+        <w:t xml:space="preserve">Start Speed </w:t>
+      </w:r>
+      <w:r>
+        <w:rPr>
+          <w:b/>
+        </w:rPr>
+        <w:t>to 100</w:t>
+      </w:r>
+      <w:r>
+        <w:t>, so they're a bit more like,</w:t>
+      </w:r>
+      <w:r>
+        <w:t xml:space="preserve"> </w:t>
+      </w:r>
+      <w:r>
+        <w:t>pew, pew, pew, kind of bullets.</w:t>
+      </w:r>
+    </w:p>
+    <w:p>
+      <w:pPr>
+        <w:ind w:left="360"/>
+      </w:pPr>
+    </w:p>
+    <w:p>
+      <w:pPr>
+        <w:pStyle w:val="ListParagraph"/>
+        <w:numPr>
+          <w:ilvl w:val="0"/>
+          <w:numId w:val="1"/>
+        </w:numPr>
+      </w:pPr>
+      <w:r>
+        <w:t xml:space="preserve">The next thing we can look at here is </w:t>
+      </w:r>
+      <w:r>
+        <w:rPr>
+          <w:b/>
+        </w:rPr>
+        <w:t>Start Color</w:t>
+      </w:r>
+      <w:r>
+        <w:t>,</w:t>
+      </w:r>
+      <w:r>
+        <w:t xml:space="preserve"> </w:t>
+      </w:r>
+      <w:r>
+        <w:t xml:space="preserve">I'm </w:t>
+      </w:r>
+      <w:r>
+        <w:t>going to</w:t>
+      </w:r>
+      <w:r>
+        <w:t xml:space="preserve"> make mine a pretty kind of blue, a </w:t>
+      </w:r>
+      <w:proofErr w:type="spellStart"/>
+      <w:r>
+        <w:t>brightish</w:t>
+      </w:r>
+      <w:proofErr w:type="spellEnd"/>
+      <w:r>
+        <w:t xml:space="preserve"> blue, if I can find that.</w:t>
+      </w:r>
+      <w:r>
+        <w:t xml:space="preserve"> </w:t>
+      </w:r>
+      <w:r>
+        <w:t xml:space="preserve">Choose </w:t>
+      </w:r>
+      <w:r>
+        <w:t>whatever you think works.</w:t>
+      </w:r>
+    </w:p>
+    <w:p>
+      <w:pPr>
+        <w:pStyle w:val="ListParagraph"/>
+      </w:pPr>
+    </w:p>
+    <w:p>
+      <w:pPr>
+        <w:pStyle w:val="ListParagraph"/>
+      </w:pPr>
+    </w:p>
+    <w:p>
+      <w:pPr>
+        <w:pStyle w:val="ListParagraph"/>
+        <w:numPr>
+          <w:ilvl w:val="0"/>
+          <w:numId w:val="1"/>
+        </w:numPr>
+      </w:pPr>
+      <w:r>
+        <w:lastRenderedPageBreak/>
+        <w:t xml:space="preserve">It's important for us to change the </w:t>
+      </w:r>
+      <w:r>
+        <w:rPr>
+          <w:b/>
+        </w:rPr>
+        <w:t xml:space="preserve">Simulation Space </w:t>
+      </w:r>
+      <w:r>
+        <w:t>from</w:t>
+      </w:r>
+      <w:r>
+        <w:rPr>
+          <w:b/>
+        </w:rPr>
+        <w:t xml:space="preserve"> local </w:t>
+      </w:r>
+      <w:r>
+        <w:t>to</w:t>
+      </w:r>
+      <w:r>
+        <w:rPr>
+          <w:b/>
+        </w:rPr>
+        <w:t xml:space="preserve"> global</w:t>
+      </w:r>
+      <w:r>
+        <w:t>,</w:t>
+      </w:r>
+      <w:r>
+        <w:t xml:space="preserve"> </w:t>
+      </w:r>
+      <w:r>
+        <w:t>let me show you what that means.</w:t>
+      </w:r>
+      <w:r>
+        <w:t xml:space="preserve"> </w:t>
+      </w:r>
+      <w:r>
+        <w:t xml:space="preserve">If we fly around at the moment, the particles are being </w:t>
+      </w:r>
+      <w:proofErr w:type="spellStart"/>
+      <w:r>
+        <w:t>childed</w:t>
+      </w:r>
+      <w:proofErr w:type="spellEnd"/>
+      <w:r>
+        <w:t xml:space="preserve"> to</w:t>
+      </w:r>
+      <w:r>
+        <w:t xml:space="preserve"> </w:t>
+      </w:r>
+      <w:r>
+        <w:t>the ship and they're being told to respond in local space.</w:t>
+      </w:r>
+      <w:r>
+        <w:t xml:space="preserve"> </w:t>
+      </w:r>
+      <w:r>
+        <w:t>So when the game object here, the main camera Player Ships and Bullets,</w:t>
+      </w:r>
+      <w:r>
+        <w:t xml:space="preserve"> </w:t>
+      </w:r>
+      <w:r>
+        <w:t>when that's moving up and down, the entire particle system moves up and down.</w:t>
+      </w:r>
+      <w:r>
+        <w:t xml:space="preserve"> </w:t>
+      </w:r>
+      <w:r>
+        <w:t>We changed this to world,</w:t>
+      </w:r>
+      <w:r>
+        <w:t xml:space="preserve"> </w:t>
+      </w:r>
+      <w:r>
+        <w:t>then the bullets tend to keep going off where they were shot from.</w:t>
+      </w:r>
+      <w:r>
+        <w:t xml:space="preserve"> </w:t>
+      </w:r>
+      <w:r>
+        <w:t>They're looking more like bullets, so it's cool.</w:t>
+      </w:r>
+    </w:p>
+    <w:p>
+      <w:pPr>
+        <w:pStyle w:val="ListParagraph"/>
+      </w:pPr>
+    </w:p>
+    <w:p>
+      <w:pPr>
+        <w:rPr>
+          <w:b/>
+        </w:rPr>
+      </w:pPr>
+      <w:r>
+        <w:rPr>
+          <w:b/>
+        </w:rPr>
+        <w:t>BUG</w:t>
+      </w:r>
+      <w:r>
+        <w:t xml:space="preserve">: At this point I realized my Ship was travelling way faster than my bullets. SO I clicked on the Camera and changed the </w:t>
+      </w:r>
+      <w:r>
+        <w:rPr>
+          <w:b/>
+        </w:rPr>
+        <w:t xml:space="preserve">Look Ahead </w:t>
+      </w:r>
+      <w:proofErr w:type="gramStart"/>
+      <w:r>
+        <w:rPr>
+          <w:b/>
+        </w:rPr>
+        <w:t>For</w:t>
+      </w:r>
+      <w:proofErr w:type="gramEnd"/>
+      <w:r>
+        <w:rPr>
+          <w:b/>
+        </w:rPr>
+        <w:t xml:space="preserve"> Target Offset </w:t>
+      </w:r>
+      <w:r>
+        <w:t xml:space="preserve">to </w:t>
+      </w:r>
+      <w:r>
+        <w:rPr>
+          <w:b/>
+        </w:rPr>
+        <w:t>0.25</w:t>
+      </w:r>
+      <w:r>
+        <w:rPr>
+          <w:b/>
+        </w:rPr>
+        <w:t>.</w:t>
+      </w:r>
+    </w:p>
+    <w:p>
+      <w:pPr>
+        <w:rPr>
+          <w:b/>
+        </w:rPr>
+      </w:pPr>
+    </w:p>
+    <w:p>
+      <w:pPr>
+        <w:pStyle w:val="ListParagraph"/>
+        <w:numPr>
+          <w:ilvl w:val="0"/>
+          <w:numId w:val="1"/>
+        </w:numPr>
+      </w:pPr>
+      <w:r>
+        <w:t xml:space="preserve">What I am </w:t>
+      </w:r>
+      <w:r>
+        <w:t>going to</w:t>
+      </w:r>
+      <w:r>
+        <w:t xml:space="preserve"> do i</w:t>
+      </w:r>
+      <w:r>
+        <w:t xml:space="preserve">s add the trail to each of these. Change </w:t>
+      </w:r>
+      <w:r>
+        <w:rPr>
+          <w:b/>
+        </w:rPr>
+        <w:t>the Playback Speed for the Particle Effect to 0.25</w:t>
+      </w:r>
+      <w:r>
+        <w:t xml:space="preserve"> and see as a particle comes out,</w:t>
+      </w:r>
+      <w:r>
+        <w:t xml:space="preserve"> </w:t>
+      </w:r>
+      <w:r>
+        <w:t>it's moving along certain directory, I'd like to say, let's add a trail to this.</w:t>
+      </w:r>
+    </w:p>
+    <w:p/>
+    <w:p>
+      <w:pPr>
+        <w:pStyle w:val="ListParagraph"/>
+        <w:numPr>
+          <w:ilvl w:val="0"/>
+          <w:numId w:val="1"/>
+        </w:numPr>
+      </w:pPr>
+      <w:r>
+        <w:t xml:space="preserve">So if you scroll down, finds </w:t>
+      </w:r>
+      <w:r>
+        <w:rPr>
+          <w:b/>
+        </w:rPr>
+        <w:t>Trails</w:t>
+      </w:r>
+      <w:r>
+        <w:t>, make sure if you're selecting any of these new</w:t>
+      </w:r>
+      <w:r>
+        <w:t xml:space="preserve"> </w:t>
+      </w:r>
+      <w:r>
+        <w:t xml:space="preserve">elements, you click on the </w:t>
+      </w:r>
+      <w:r>
+        <w:rPr>
+          <w:b/>
+        </w:rPr>
+        <w:t>check box</w:t>
+      </w:r>
+      <w:r>
+        <w:t xml:space="preserve"> </w:t>
+      </w:r>
+      <w:r>
+        <w:t>next to it to activate it</w:t>
+      </w:r>
+      <w:r>
+        <w:t>.</w:t>
+      </w:r>
+      <w:r>
+        <w:t xml:space="preserve"> </w:t>
+      </w:r>
+      <w:r>
+        <w:t>We can see that trails being added and we've got the pink material that says,</w:t>
+      </w:r>
+      <w:r>
+        <w:t xml:space="preserve"> </w:t>
+      </w:r>
+      <w:r>
+        <w:t>no material is attached.</w:t>
+      </w:r>
+    </w:p>
+    <w:p>
+      <w:pPr>
+        <w:pStyle w:val="ListParagraph"/>
+      </w:pPr>
+    </w:p>
+    <w:p>
+      <w:pPr>
+        <w:ind w:left="360"/>
+        <w:jc w:val="center"/>
+      </w:pPr>
+      <w:r>
+        <w:drawing>
+          <wp:inline distT="0" distB="0" distL="0" distR="0" wp14:anchorId="6E38FE70" wp14:editId="6A376A29">
+            <wp:extent cx="2467319" cy="1114581"/>
+            <wp:effectExtent l="0" t="0" r="0" b="9525"/>
+            <wp:docPr id="25" name="Picture 25"/>
+            <wp:cNvGraphicFramePr>
+              <a:graphicFrameLocks xmlns:a="http://schemas.openxmlformats.org/drawingml/2006/main" noChangeAspect="1"/>
+            </wp:cNvGraphicFramePr>
+            <a:graphic xmlns:a="http://schemas.openxmlformats.org/drawingml/2006/main">
+              <a:graphicData uri="http://schemas.openxmlformats.org/drawingml/2006/picture">
+                <pic:pic xmlns:pic="http://schemas.openxmlformats.org/drawingml/2006/picture">
+                  <pic:nvPicPr>
+                    <pic:cNvPr id="1" name=""/>
+                    <pic:cNvPicPr/>
+                  </pic:nvPicPr>
+                  <pic:blipFill>
+                    <a:blip r:embed="rId21"/>
+                    <a:stretch>
+                      <a:fillRect/>
+                    </a:stretch>
+                  </pic:blipFill>
+                  <pic:spPr>
+                    <a:xfrm>
+                      <a:off x="0" y="0"/>
+                      <a:ext cx="2467319" cy="1114581"/>
+                    </a:xfrm>
+                    <a:prstGeom prst="rect">
+                      <a:avLst/>
+                    </a:prstGeom>
+                  </pic:spPr>
+                </pic:pic>
+              </a:graphicData>
+            </a:graphic>
+          </wp:inline>
+        </w:drawing>
+      </w:r>
+    </w:p>
+    <w:p>
+      <w:pPr>
+        <w:pStyle w:val="ListParagraph"/>
+        <w:numPr>
+          <w:ilvl w:val="0"/>
+          <w:numId w:val="1"/>
+        </w:numPr>
+      </w:pPr>
+      <w:r>
+        <w:t>And to attach a material you'd think it'd</w:t>
+      </w:r>
+      <w:r>
+        <w:t xml:space="preserve"> be</w:t>
+      </w:r>
+      <w:r>
+        <w:t xml:space="preserve"> under trails</w:t>
+      </w:r>
+      <w:r>
+        <w:t>,</w:t>
+      </w:r>
+      <w:r>
+        <w:t xml:space="preserve"> but</w:t>
+      </w:r>
+      <w:r>
+        <w:t xml:space="preserve"> </w:t>
+      </w:r>
+      <w:r>
+        <w:t xml:space="preserve">it's actually down here under </w:t>
+      </w:r>
+      <w:r>
+        <w:rPr>
+          <w:b/>
+        </w:rPr>
+        <w:t>Renderer</w:t>
+      </w:r>
+      <w:r>
+        <w:t xml:space="preserve"> as well.</w:t>
+      </w:r>
+      <w:r>
+        <w:t xml:space="preserve"> </w:t>
+      </w:r>
+      <w:r>
+        <w:t xml:space="preserve">A new area has appeared, </w:t>
+      </w:r>
+      <w:r>
+        <w:rPr>
+          <w:b/>
+        </w:rPr>
+        <w:t>trail material</w:t>
+      </w:r>
+      <w:r>
+        <w:t>.</w:t>
+      </w:r>
+    </w:p>
+    <w:p>
+      <w:pPr>
+        <w:ind w:left="360"/>
+        <w:jc w:val="center"/>
+      </w:pPr>
+      <w:r>
+        <w:drawing>
+          <wp:inline distT="0" distB="0" distL="0" distR="0" wp14:anchorId="6C9E4D61" wp14:editId="7B53EDA2">
+            <wp:extent cx="2991267" cy="981212"/>
+            <wp:effectExtent l="0" t="0" r="0" b="9525"/>
+            <wp:docPr id="26" name="Picture 26"/>
+            <wp:cNvGraphicFramePr>
+              <a:graphicFrameLocks xmlns:a="http://schemas.openxmlformats.org/drawingml/2006/main" noChangeAspect="1"/>
+            </wp:cNvGraphicFramePr>
+            <a:graphic xmlns:a="http://schemas.openxmlformats.org/drawingml/2006/main">
+              <a:graphicData uri="http://schemas.openxmlformats.org/drawingml/2006/picture">
+                <pic:pic xmlns:pic="http://schemas.openxmlformats.org/drawingml/2006/picture">
+                  <pic:nvPicPr>
+                    <pic:cNvPr id="1" name=""/>
+                    <pic:cNvPicPr/>
+                  </pic:nvPicPr>
+                  <pic:blipFill>
+                    <a:blip r:embed="rId22"/>
+                    <a:stretch>
+                      <a:fillRect/>
+                    </a:stretch>
+                  </pic:blipFill>
+                  <pic:spPr>
+                    <a:xfrm>
+                      <a:off x="0" y="0"/>
+                      <a:ext cx="2991267" cy="981212"/>
+                    </a:xfrm>
+                    <a:prstGeom prst="rect">
+                      <a:avLst/>
+                    </a:prstGeom>
+                  </pic:spPr>
+                </pic:pic>
+              </a:graphicData>
+            </a:graphic>
+          </wp:inline>
+        </w:drawing>
+      </w:r>
+    </w:p>
+    <w:p>
+      <w:pPr>
+        <w:pStyle w:val="ListParagraph"/>
+        <w:numPr>
+          <w:ilvl w:val="0"/>
+          <w:numId w:val="1"/>
+        </w:numPr>
+      </w:pPr>
+      <w:r>
+        <w:t xml:space="preserve">Let's click on that, I'm </w:t>
+      </w:r>
+      <w:r>
+        <w:t>going to</w:t>
+      </w:r>
+      <w:r>
+        <w:t xml:space="preserve"> choose the same</w:t>
+      </w:r>
+      <w:r>
+        <w:t xml:space="preserve"> </w:t>
+      </w:r>
+      <w:r>
+        <w:rPr>
+          <w:b/>
+        </w:rPr>
+        <w:t>Particle</w:t>
+      </w:r>
+      <w:r>
+        <w:t xml:space="preserve"> </w:t>
+      </w:r>
+      <w:r>
+        <w:rPr>
+          <w:b/>
+        </w:rPr>
+        <w:t>S</w:t>
+      </w:r>
+      <w:r>
+        <w:rPr>
+          <w:b/>
+        </w:rPr>
+        <w:t>quare material</w:t>
+      </w:r>
+      <w:r>
+        <w:t>.</w:t>
+      </w:r>
+      <w:r>
+        <w:t xml:space="preserve"> </w:t>
+      </w:r>
+      <w:r>
+        <w:t>At the moment it's all blending together into a big mush.</w:t>
+      </w:r>
+      <w:r>
+        <w:t xml:space="preserve"> </w:t>
+      </w:r>
+      <w:r>
+        <w:t>There's too many, the trial is lasting too long.</w:t>
+      </w:r>
+      <w:r>
+        <w:t xml:space="preserve"> </w:t>
+      </w:r>
+      <w:r>
+        <w:t xml:space="preserve">So what I will change here first of all under </w:t>
+      </w:r>
+      <w:r>
+        <w:rPr>
+          <w:b/>
+        </w:rPr>
+        <w:t>Trails</w:t>
+      </w:r>
+      <w:r>
+        <w:t xml:space="preserve"> and change the</w:t>
+      </w:r>
+      <w:r>
+        <w:t xml:space="preserve"> </w:t>
+      </w:r>
+      <w:r>
+        <w:rPr>
+          <w:b/>
+        </w:rPr>
+        <w:t>Lifetime</w:t>
+      </w:r>
+      <w:r>
+        <w:t>.</w:t>
+      </w:r>
+      <w:r>
+        <w:t xml:space="preserve"> </w:t>
+      </w:r>
+      <w:r>
+        <w:t>I want the trail to last 0.02, may be 0.05.</w:t>
+      </w:r>
+    </w:p>
+    <w:p/>
+    <w:p>
+      <w:r>
+        <w:t>Now I've got a little bit of a problem,</w:t>
+      </w:r>
+      <w:r>
+        <w:t xml:space="preserve"> </w:t>
+      </w:r>
+      <w:r>
+        <w:t>because you can see that the bullet is coming out first and then the trail.</w:t>
+      </w:r>
+      <w:r>
+        <w:t xml:space="preserve"> </w:t>
+      </w:r>
+      <w:r>
+        <w:t>Well, it needs to look more like a laser beam that a bullet with a trail behind it.</w:t>
+      </w:r>
+    </w:p>
+    <w:p>
+      <w:pPr>
+        <w:pStyle w:val="ListParagraph"/>
+        <w:numPr>
+          <w:ilvl w:val="0"/>
+          <w:numId w:val="1"/>
+        </w:numPr>
+      </w:pPr>
+      <w:r>
+        <w:lastRenderedPageBreak/>
+        <w:t xml:space="preserve">So to do that, first I might need to under </w:t>
+      </w:r>
+      <w:r>
+        <w:rPr>
+          <w:b/>
+        </w:rPr>
+        <w:t>Trails</w:t>
+      </w:r>
+      <w:r>
+        <w:t xml:space="preserve"> to </w:t>
+      </w:r>
+      <w:r>
+        <w:rPr>
+          <w:b/>
+        </w:rPr>
+        <w:t>click off</w:t>
+      </w:r>
+      <w:r>
+        <w:t xml:space="preserve"> the checkbox</w:t>
+      </w:r>
+      <w:r>
+        <w:t xml:space="preserve"> </w:t>
+      </w:r>
+      <w:r>
+        <w:t xml:space="preserve">of </w:t>
+      </w:r>
+      <w:r>
+        <w:rPr>
+          <w:b/>
+        </w:rPr>
+        <w:t>Size Affects Width</w:t>
+      </w:r>
+      <w:r>
+        <w:t>.</w:t>
+      </w:r>
+      <w:r>
+        <w:t xml:space="preserve"> </w:t>
+      </w:r>
+      <w:r>
+        <w:t>S</w:t>
+      </w:r>
+      <w:r>
+        <w:t xml:space="preserve">croll back up to our </w:t>
+      </w:r>
+      <w:r>
+        <w:rPr>
+          <w:b/>
+        </w:rPr>
+        <w:t>particle system</w:t>
+      </w:r>
+      <w:r>
+        <w:t>,</w:t>
+      </w:r>
+      <w:r>
+        <w:t xml:space="preserve"> </w:t>
+      </w:r>
+      <w:r>
+        <w:t xml:space="preserve">find the size of the </w:t>
+      </w:r>
+      <w:r>
+        <w:rPr>
+          <w:b/>
+        </w:rPr>
+        <w:t>Start Size</w:t>
+      </w:r>
+      <w:r>
+        <w:t xml:space="preserve"> of the particle</w:t>
+      </w:r>
+      <w:r>
+        <w:t xml:space="preserve"> change</w:t>
+      </w:r>
+      <w:r>
+        <w:rPr>
+          <w:b/>
+        </w:rPr>
+        <w:t xml:space="preserve"> to 0.01</w:t>
+      </w:r>
+      <w:r>
+        <w:t xml:space="preserve"> which basically makes it</w:t>
+      </w:r>
+      <w:r>
+        <w:t xml:space="preserve"> </w:t>
+      </w:r>
+      <w:r>
+        <w:t>invisible.</w:t>
+      </w:r>
+    </w:p>
+    <w:p>
+      <w:pPr>
+        <w:ind w:left="360"/>
+        <w:jc w:val="center"/>
+      </w:pPr>
+      <w:r>
+        <w:drawing>
+          <wp:inline distT="0" distB="0" distL="0" distR="0" wp14:anchorId="4D730303" wp14:editId="60697542">
+            <wp:extent cx="2362530" cy="2410161"/>
+            <wp:effectExtent l="0" t="0" r="0" b="0"/>
+            <wp:docPr id="27" name="Picture 27"/>
+            <wp:cNvGraphicFramePr>
+              <a:graphicFrameLocks xmlns:a="http://schemas.openxmlformats.org/drawingml/2006/main" noChangeAspect="1"/>
+            </wp:cNvGraphicFramePr>
+            <a:graphic xmlns:a="http://schemas.openxmlformats.org/drawingml/2006/main">
+              <a:graphicData uri="http://schemas.openxmlformats.org/drawingml/2006/picture">
+                <pic:pic xmlns:pic="http://schemas.openxmlformats.org/drawingml/2006/picture">
+                  <pic:nvPicPr>
+                    <pic:cNvPr id="1" name=""/>
+                    <pic:cNvPicPr/>
+                  </pic:nvPicPr>
+                  <pic:blipFill>
+                    <a:blip r:embed="rId23"/>
+                    <a:stretch>
+                      <a:fillRect/>
+                    </a:stretch>
+                  </pic:blipFill>
+                  <pic:spPr>
+                    <a:xfrm>
+                      <a:off x="0" y="0"/>
+                      <a:ext cx="2362530" cy="2410161"/>
+                    </a:xfrm>
+                    <a:prstGeom prst="rect">
+                      <a:avLst/>
+                    </a:prstGeom>
+                  </pic:spPr>
+                </pic:pic>
+              </a:graphicData>
+            </a:graphic>
+          </wp:inline>
+        </w:drawing>
+      </w:r>
+    </w:p>
+    <w:p>
+      <w:pPr>
+        <w:pStyle w:val="ListParagraph"/>
+        <w:numPr>
+          <w:ilvl w:val="0"/>
+          <w:numId w:val="1"/>
+        </w:numPr>
+      </w:pPr>
+      <w:r>
+        <w:t xml:space="preserve">There is another tweak to the size of the trail when we are doing the </w:t>
+      </w:r>
+      <w:r>
+        <w:rPr>
+          <w:b/>
+        </w:rPr>
+        <w:t>Width over</w:t>
+      </w:r>
+      <w:r>
+        <w:rPr>
+          <w:b/>
+        </w:rPr>
+        <w:t xml:space="preserve"> Trail</w:t>
+      </w:r>
+      <w:r>
+        <w:t xml:space="preserve"> in the </w:t>
+      </w:r>
+      <w:r>
+        <w:rPr>
+          <w:b/>
+        </w:rPr>
+        <w:t>Trails</w:t>
+      </w:r>
+      <w:r>
+        <w:t xml:space="preserve"> tab</w:t>
+      </w:r>
+      <w:r>
+        <w:t xml:space="preserve"> I'd like to make this down to </w:t>
+      </w:r>
+      <w:r>
+        <w:rPr>
+          <w:b/>
+        </w:rPr>
+        <w:t>0.3</w:t>
+      </w:r>
+      <w:r>
+        <w:t>,</w:t>
+      </w:r>
+      <w:r>
+        <w:t xml:space="preserve"> </w:t>
+      </w:r>
+      <w:r>
+        <w:t>so it's more of a narrow kind of bullet.</w:t>
+      </w:r>
+    </w:p>
+    <w:p>
+      <w:pPr>
+        <w:ind w:left="360"/>
+        <w:jc w:val="center"/>
+      </w:pPr>
+      <w:bookmarkStart w:id="0" w:name="_GoBack"/>
+      <w:bookmarkEnd w:id="0"/>
+      <w:r>
+        <w:drawing>
+          <wp:inline distT="0" distB="0" distL="0" distR="0" wp14:anchorId="3C355ABC" wp14:editId="2F37454F">
+            <wp:extent cx="2353003" cy="2410161"/>
+            <wp:effectExtent l="0" t="0" r="9525" b="9525"/>
+            <wp:docPr id="28" name="Picture 28"/>
+            <wp:cNvGraphicFramePr>
+              <a:graphicFrameLocks xmlns:a="http://schemas.openxmlformats.org/drawingml/2006/main" noChangeAspect="1"/>
+            </wp:cNvGraphicFramePr>
+            <a:graphic xmlns:a="http://schemas.openxmlformats.org/drawingml/2006/main">
+              <a:graphicData uri="http://schemas.openxmlformats.org/drawingml/2006/picture">
+                <pic:pic xmlns:pic="http://schemas.openxmlformats.org/drawingml/2006/picture">
+                  <pic:nvPicPr>
+                    <pic:cNvPr id="1" name=""/>
+                    <pic:cNvPicPr/>
+                  </pic:nvPicPr>
+                  <pic:blipFill>
+                    <a:blip r:embed="rId24"/>
+                    <a:stretch>
+                      <a:fillRect/>
+                    </a:stretch>
+                  </pic:blipFill>
+                  <pic:spPr>
+                    <a:xfrm>
+                      <a:off x="0" y="0"/>
+                      <a:ext cx="2353003" cy="2410161"/>
+                    </a:xfrm>
+                    <a:prstGeom prst="rect">
+                      <a:avLst/>
+                    </a:prstGeom>
+                  </pic:spPr>
+                </pic:pic>
+              </a:graphicData>
+            </a:graphic>
+          </wp:inline>
+        </w:drawing>
+      </w:r>
+    </w:p>
+    <w:p>
+      <w:pPr>
+        <w:ind w:left="360"/>
+        <w:jc w:val="center"/>
+      </w:pPr>
+    </w:p>
+    <w:p>
+      <w:pPr>
+        <w:ind w:left="360"/>
+      </w:pPr>
+      <w:r>
+        <w:t>Let's have a look at how that looks when we fly around.</w:t>
+      </w:r>
+      <w:r>
+        <w:t xml:space="preserve"> Its looks more like a laser beam.</w:t>
+      </w:r>
+    </w:p>
+    <w:p>
+      <w:pPr>
+        <w:ind w:left="360"/>
+      </w:pPr>
+    </w:p>
+    <w:p>
+      <w:pPr>
+        <w:pStyle w:val="ListParagraph"/>
+        <w:numPr>
+          <w:ilvl w:val="0"/>
+          <w:numId w:val="13"/>
+        </w:numPr>
+        <w:ind w:left="360"/>
+      </w:pPr>
+      <w:r>
+        <w:t>At the moment it looks like it's coming out a little bit too sparse,</w:t>
+      </w:r>
+      <w:r>
+        <w:t xml:space="preserve"> </w:t>
+      </w:r>
+      <w:r>
+        <w:t xml:space="preserve">not being emitted enough, so I'm </w:t>
+      </w:r>
+      <w:proofErr w:type="spellStart"/>
+      <w:r>
+        <w:t>gonna</w:t>
+      </w:r>
+      <w:proofErr w:type="spellEnd"/>
+      <w:r>
+        <w:t xml:space="preserve"> turn my rate over time up to</w:t>
+      </w:r>
+      <w:r>
+        <w:t xml:space="preserve"> 10 and see what happens.</w:t>
+      </w:r>
+    </w:p>
     <w:sectPr>
       <w:pgSz w:w="12240" w:h="15840"/>
-      <w:pgMar w:top="1440" w:right="1440" w:bottom="1440" w:left="1440" w:header="720" w:footer="720" w:gutter="0"/>
+      <w:pgMar w:top="1440" w:right="990" w:bottom="1440" w:left="1440" w:header="720" w:footer="720" w:gutter="0"/>
       <w:cols w:space="720"/>
       <w:docGrid w:linePitch="360"/>
     </w:sectPr>
@@ -915,6 +3181,92 @@
 <file path=word/numbering.xml><?xml version="1.0" encoding="utf-8"?>
 <w:numbering xmlns:wpc="http://schemas.microsoft.com/office/word/2010/wordprocessingCanvas" xmlns:cx="http://schemas.microsoft.com/office/drawing/2014/chartex" xmlns:mc="http://schemas.openxmlformats.org/markup-compatibility/2006" xmlns:o="urn:schemas-microsoft-com:office:office" xmlns:r="http://schemas.openxmlformats.org/officeDocument/2006/relationships" xmlns:m="http://schemas.openxmlformats.org/officeDocument/2006/math" xmlns:v="urn:schemas-microsoft-com:vml" xmlns:wp14="http://schemas.microsoft.com/office/word/2010/wordprocessingDrawing" xmlns:wp="http://schemas.openxmlformats.org/drawingml/2006/wordprocessingDrawing" xmlns:w10="urn:schemas-microsoft-com:office:word" xmlns:w="http://schemas.openxmlformats.org/wordprocessingml/2006/main" xmlns:w14="http://schemas.microsoft.com/office/word/2010/wordml" xmlns:w15="http://schemas.microsoft.com/office/word/2012/wordml" xmlns:w16se="http://schemas.microsoft.com/office/word/2015/wordml/symex" xmlns:wpg="http://schemas.microsoft.com/office/word/2010/wordprocessingGroup" xmlns:wpi="http://schemas.microsoft.com/office/word/2010/wordprocessingInk" xmlns:wne="http://schemas.microsoft.com/office/word/2006/wordml" xmlns:wps="http://schemas.microsoft.com/office/word/2010/wordprocessingShape" mc:Ignorable="w14 w15 w16se wp14">
   <w:abstractNum w:abstractNumId="0" w15:restartNumberingAfterBreak="0">
+    <w:nsid w:val="1C940FA1"/>
+    <w:multiLevelType w:val="hybridMultilevel"/>
+    <w:tmpl w:val="9A60D7D8"/>
+    <w:lvl w:ilvl="0" w:tplc="0409000F">
+      <w:start w:val="1"/>
+      <w:numFmt w:val="decimal"/>
+      <w:lvlText w:val="%1."/>
+      <w:lvlJc w:val="left"/>
+      <w:pPr>
+        <w:ind w:left="1080" w:hanging="360"/>
+      </w:pPr>
+    </w:lvl>
+    <w:lvl w:ilvl="1" w:tplc="04090019" w:tentative="1">
+      <w:start w:val="1"/>
+      <w:numFmt w:val="lowerLetter"/>
+      <w:lvlText w:val="%2."/>
+      <w:lvlJc w:val="left"/>
+      <w:pPr>
+        <w:ind w:left="1800" w:hanging="360"/>
+      </w:pPr>
+    </w:lvl>
+    <w:lvl w:ilvl="2" w:tplc="0409001B" w:tentative="1">
+      <w:start w:val="1"/>
+      <w:numFmt w:val="lowerRoman"/>
+      <w:lvlText w:val="%3."/>
+      <w:lvlJc w:val="right"/>
+      <w:pPr>
+        <w:ind w:left="2520" w:hanging="180"/>
+      </w:pPr>
+    </w:lvl>
+    <w:lvl w:ilvl="3" w:tplc="0409000F" w:tentative="1">
+      <w:start w:val="1"/>
+      <w:numFmt w:val="decimal"/>
+      <w:lvlText w:val="%4."/>
+      <w:lvlJc w:val="left"/>
+      <w:pPr>
+        <w:ind w:left="3240" w:hanging="360"/>
+      </w:pPr>
+    </w:lvl>
+    <w:lvl w:ilvl="4" w:tplc="04090019" w:tentative="1">
+      <w:start w:val="1"/>
+      <w:numFmt w:val="lowerLetter"/>
+      <w:lvlText w:val="%5."/>
+      <w:lvlJc w:val="left"/>
+      <w:pPr>
+        <w:ind w:left="3960" w:hanging="360"/>
+      </w:pPr>
+    </w:lvl>
+    <w:lvl w:ilvl="5" w:tplc="0409001B" w:tentative="1">
+      <w:start w:val="1"/>
+      <w:numFmt w:val="lowerRoman"/>
+      <w:lvlText w:val="%6."/>
+      <w:lvlJc w:val="right"/>
+      <w:pPr>
+        <w:ind w:left="4680" w:hanging="180"/>
+      </w:pPr>
+    </w:lvl>
+    <w:lvl w:ilvl="6" w:tplc="0409000F" w:tentative="1">
+      <w:start w:val="1"/>
+      <w:numFmt w:val="decimal"/>
+      <w:lvlText w:val="%7."/>
+      <w:lvlJc w:val="left"/>
+      <w:pPr>
+        <w:ind w:left="5400" w:hanging="360"/>
+      </w:pPr>
+    </w:lvl>
+    <w:lvl w:ilvl="7" w:tplc="04090019" w:tentative="1">
+      <w:start w:val="1"/>
+      <w:numFmt w:val="lowerLetter"/>
+      <w:lvlText w:val="%8."/>
+      <w:lvlJc w:val="left"/>
+      <w:pPr>
+        <w:ind w:left="6120" w:hanging="360"/>
+      </w:pPr>
+    </w:lvl>
+    <w:lvl w:ilvl="8" w:tplc="0409001B" w:tentative="1">
+      <w:start w:val="1"/>
+      <w:numFmt w:val="lowerRoman"/>
+      <w:lvlText w:val="%9."/>
+      <w:lvlJc w:val="right"/>
+      <w:pPr>
+        <w:ind w:left="6840" w:hanging="180"/>
+      </w:pPr>
+    </w:lvl>
+  </w:abstractNum>
+  <w:abstractNum w:abstractNumId="1" w15:restartNumberingAfterBreak="0">
     <w:nsid w:val="1EFD7C1C"/>
     <w:multiLevelType w:val="hybridMultilevel"/>
     <w:tmpl w:val="11C63CFA"/>
@@ -1003,7 +3355,523 @@
       </w:pPr>
     </w:lvl>
   </w:abstractNum>
-  <w:abstractNum w:abstractNumId="1" w15:restartNumberingAfterBreak="0">
+  <w:abstractNum w:abstractNumId="2" w15:restartNumberingAfterBreak="0">
+    <w:nsid w:val="37061BBD"/>
+    <w:multiLevelType w:val="hybridMultilevel"/>
+    <w:tmpl w:val="AF40A54A"/>
+    <w:lvl w:ilvl="0" w:tplc="0409000F">
+      <w:start w:val="1"/>
+      <w:numFmt w:val="decimal"/>
+      <w:lvlText w:val="%1."/>
+      <w:lvlJc w:val="left"/>
+      <w:pPr>
+        <w:ind w:left="1080" w:hanging="360"/>
+      </w:pPr>
+    </w:lvl>
+    <w:lvl w:ilvl="1" w:tplc="04090019" w:tentative="1">
+      <w:start w:val="1"/>
+      <w:numFmt w:val="lowerLetter"/>
+      <w:lvlText w:val="%2."/>
+      <w:lvlJc w:val="left"/>
+      <w:pPr>
+        <w:ind w:left="1800" w:hanging="360"/>
+      </w:pPr>
+    </w:lvl>
+    <w:lvl w:ilvl="2" w:tplc="0409001B" w:tentative="1">
+      <w:start w:val="1"/>
+      <w:numFmt w:val="lowerRoman"/>
+      <w:lvlText w:val="%3."/>
+      <w:lvlJc w:val="right"/>
+      <w:pPr>
+        <w:ind w:left="2520" w:hanging="180"/>
+      </w:pPr>
+    </w:lvl>
+    <w:lvl w:ilvl="3" w:tplc="0409000F" w:tentative="1">
+      <w:start w:val="1"/>
+      <w:numFmt w:val="decimal"/>
+      <w:lvlText w:val="%4."/>
+      <w:lvlJc w:val="left"/>
+      <w:pPr>
+        <w:ind w:left="3240" w:hanging="360"/>
+      </w:pPr>
+    </w:lvl>
+    <w:lvl w:ilvl="4" w:tplc="04090019" w:tentative="1">
+      <w:start w:val="1"/>
+      <w:numFmt w:val="lowerLetter"/>
+      <w:lvlText w:val="%5."/>
+      <w:lvlJc w:val="left"/>
+      <w:pPr>
+        <w:ind w:left="3960" w:hanging="360"/>
+      </w:pPr>
+    </w:lvl>
+    <w:lvl w:ilvl="5" w:tplc="0409001B" w:tentative="1">
+      <w:start w:val="1"/>
+      <w:numFmt w:val="lowerRoman"/>
+      <w:lvlText w:val="%6."/>
+      <w:lvlJc w:val="right"/>
+      <w:pPr>
+        <w:ind w:left="4680" w:hanging="180"/>
+      </w:pPr>
+    </w:lvl>
+    <w:lvl w:ilvl="6" w:tplc="0409000F" w:tentative="1">
+      <w:start w:val="1"/>
+      <w:numFmt w:val="decimal"/>
+      <w:lvlText w:val="%7."/>
+      <w:lvlJc w:val="left"/>
+      <w:pPr>
+        <w:ind w:left="5400" w:hanging="360"/>
+      </w:pPr>
+    </w:lvl>
+    <w:lvl w:ilvl="7" w:tplc="04090019" w:tentative="1">
+      <w:start w:val="1"/>
+      <w:numFmt w:val="lowerLetter"/>
+      <w:lvlText w:val="%8."/>
+      <w:lvlJc w:val="left"/>
+      <w:pPr>
+        <w:ind w:left="6120" w:hanging="360"/>
+      </w:pPr>
+    </w:lvl>
+    <w:lvl w:ilvl="8" w:tplc="0409001B" w:tentative="1">
+      <w:start w:val="1"/>
+      <w:numFmt w:val="lowerRoman"/>
+      <w:lvlText w:val="%9."/>
+      <w:lvlJc w:val="right"/>
+      <w:pPr>
+        <w:ind w:left="6840" w:hanging="180"/>
+      </w:pPr>
+    </w:lvl>
+  </w:abstractNum>
+  <w:abstractNum w:abstractNumId="3" w15:restartNumberingAfterBreak="0">
+    <w:nsid w:val="414C4EC7"/>
+    <w:multiLevelType w:val="hybridMultilevel"/>
+    <w:tmpl w:val="B8960488"/>
+    <w:lvl w:ilvl="0" w:tplc="0409000F">
+      <w:start w:val="1"/>
+      <w:numFmt w:val="decimal"/>
+      <w:lvlText w:val="%1."/>
+      <w:lvlJc w:val="left"/>
+      <w:pPr>
+        <w:ind w:left="1080" w:hanging="360"/>
+      </w:pPr>
+    </w:lvl>
+    <w:lvl w:ilvl="1" w:tplc="04090019" w:tentative="1">
+      <w:start w:val="1"/>
+      <w:numFmt w:val="lowerLetter"/>
+      <w:lvlText w:val="%2."/>
+      <w:lvlJc w:val="left"/>
+      <w:pPr>
+        <w:ind w:left="1800" w:hanging="360"/>
+      </w:pPr>
+    </w:lvl>
+    <w:lvl w:ilvl="2" w:tplc="0409001B" w:tentative="1">
+      <w:start w:val="1"/>
+      <w:numFmt w:val="lowerRoman"/>
+      <w:lvlText w:val="%3."/>
+      <w:lvlJc w:val="right"/>
+      <w:pPr>
+        <w:ind w:left="2520" w:hanging="180"/>
+      </w:pPr>
+    </w:lvl>
+    <w:lvl w:ilvl="3" w:tplc="0409000F" w:tentative="1">
+      <w:start w:val="1"/>
+      <w:numFmt w:val="decimal"/>
+      <w:lvlText w:val="%4."/>
+      <w:lvlJc w:val="left"/>
+      <w:pPr>
+        <w:ind w:left="3240" w:hanging="360"/>
+      </w:pPr>
+    </w:lvl>
+    <w:lvl w:ilvl="4" w:tplc="04090019" w:tentative="1">
+      <w:start w:val="1"/>
+      <w:numFmt w:val="lowerLetter"/>
+      <w:lvlText w:val="%5."/>
+      <w:lvlJc w:val="left"/>
+      <w:pPr>
+        <w:ind w:left="3960" w:hanging="360"/>
+      </w:pPr>
+    </w:lvl>
+    <w:lvl w:ilvl="5" w:tplc="0409001B" w:tentative="1">
+      <w:start w:val="1"/>
+      <w:numFmt w:val="lowerRoman"/>
+      <w:lvlText w:val="%6."/>
+      <w:lvlJc w:val="right"/>
+      <w:pPr>
+        <w:ind w:left="4680" w:hanging="180"/>
+      </w:pPr>
+    </w:lvl>
+    <w:lvl w:ilvl="6" w:tplc="0409000F" w:tentative="1">
+      <w:start w:val="1"/>
+      <w:numFmt w:val="decimal"/>
+      <w:lvlText w:val="%7."/>
+      <w:lvlJc w:val="left"/>
+      <w:pPr>
+        <w:ind w:left="5400" w:hanging="360"/>
+      </w:pPr>
+    </w:lvl>
+    <w:lvl w:ilvl="7" w:tplc="04090019" w:tentative="1">
+      <w:start w:val="1"/>
+      <w:numFmt w:val="lowerLetter"/>
+      <w:lvlText w:val="%8."/>
+      <w:lvlJc w:val="left"/>
+      <w:pPr>
+        <w:ind w:left="6120" w:hanging="360"/>
+      </w:pPr>
+    </w:lvl>
+    <w:lvl w:ilvl="8" w:tplc="0409001B" w:tentative="1">
+      <w:start w:val="1"/>
+      <w:numFmt w:val="lowerRoman"/>
+      <w:lvlText w:val="%9."/>
+      <w:lvlJc w:val="right"/>
+      <w:pPr>
+        <w:ind w:left="6840" w:hanging="180"/>
+      </w:pPr>
+    </w:lvl>
+  </w:abstractNum>
+  <w:abstractNum w:abstractNumId="4" w15:restartNumberingAfterBreak="0">
+    <w:nsid w:val="4AD64021"/>
+    <w:multiLevelType w:val="hybridMultilevel"/>
+    <w:tmpl w:val="7334F728"/>
+    <w:lvl w:ilvl="0" w:tplc="0409000F">
+      <w:start w:val="1"/>
+      <w:numFmt w:val="decimal"/>
+      <w:lvlText w:val="%1."/>
+      <w:lvlJc w:val="left"/>
+      <w:pPr>
+        <w:ind w:left="1080" w:hanging="360"/>
+      </w:pPr>
+    </w:lvl>
+    <w:lvl w:ilvl="1" w:tplc="04090019" w:tentative="1">
+      <w:start w:val="1"/>
+      <w:numFmt w:val="lowerLetter"/>
+      <w:lvlText w:val="%2."/>
+      <w:lvlJc w:val="left"/>
+      <w:pPr>
+        <w:ind w:left="1800" w:hanging="360"/>
+      </w:pPr>
+    </w:lvl>
+    <w:lvl w:ilvl="2" w:tplc="0409001B" w:tentative="1">
+      <w:start w:val="1"/>
+      <w:numFmt w:val="lowerRoman"/>
+      <w:lvlText w:val="%3."/>
+      <w:lvlJc w:val="right"/>
+      <w:pPr>
+        <w:ind w:left="2520" w:hanging="180"/>
+      </w:pPr>
+    </w:lvl>
+    <w:lvl w:ilvl="3" w:tplc="0409000F" w:tentative="1">
+      <w:start w:val="1"/>
+      <w:numFmt w:val="decimal"/>
+      <w:lvlText w:val="%4."/>
+      <w:lvlJc w:val="left"/>
+      <w:pPr>
+        <w:ind w:left="3240" w:hanging="360"/>
+      </w:pPr>
+    </w:lvl>
+    <w:lvl w:ilvl="4" w:tplc="04090019" w:tentative="1">
+      <w:start w:val="1"/>
+      <w:numFmt w:val="lowerLetter"/>
+      <w:lvlText w:val="%5."/>
+      <w:lvlJc w:val="left"/>
+      <w:pPr>
+        <w:ind w:left="3960" w:hanging="360"/>
+      </w:pPr>
+    </w:lvl>
+    <w:lvl w:ilvl="5" w:tplc="0409001B" w:tentative="1">
+      <w:start w:val="1"/>
+      <w:numFmt w:val="lowerRoman"/>
+      <w:lvlText w:val="%6."/>
+      <w:lvlJc w:val="right"/>
+      <w:pPr>
+        <w:ind w:left="4680" w:hanging="180"/>
+      </w:pPr>
+    </w:lvl>
+    <w:lvl w:ilvl="6" w:tplc="0409000F" w:tentative="1">
+      <w:start w:val="1"/>
+      <w:numFmt w:val="decimal"/>
+      <w:lvlText w:val="%7."/>
+      <w:lvlJc w:val="left"/>
+      <w:pPr>
+        <w:ind w:left="5400" w:hanging="360"/>
+      </w:pPr>
+    </w:lvl>
+    <w:lvl w:ilvl="7" w:tplc="04090019" w:tentative="1">
+      <w:start w:val="1"/>
+      <w:numFmt w:val="lowerLetter"/>
+      <w:lvlText w:val="%8."/>
+      <w:lvlJc w:val="left"/>
+      <w:pPr>
+        <w:ind w:left="6120" w:hanging="360"/>
+      </w:pPr>
+    </w:lvl>
+    <w:lvl w:ilvl="8" w:tplc="0409001B" w:tentative="1">
+      <w:start w:val="1"/>
+      <w:numFmt w:val="lowerRoman"/>
+      <w:lvlText w:val="%9."/>
+      <w:lvlJc w:val="right"/>
+      <w:pPr>
+        <w:ind w:left="6840" w:hanging="180"/>
+      </w:pPr>
+    </w:lvl>
+  </w:abstractNum>
+  <w:abstractNum w:abstractNumId="5" w15:restartNumberingAfterBreak="0">
+    <w:nsid w:val="4DDC3F44"/>
+    <w:multiLevelType w:val="hybridMultilevel"/>
+    <w:tmpl w:val="A566A5F0"/>
+    <w:lvl w:ilvl="0" w:tplc="0409000F">
+      <w:start w:val="1"/>
+      <w:numFmt w:val="decimal"/>
+      <w:lvlText w:val="%1."/>
+      <w:lvlJc w:val="left"/>
+      <w:pPr>
+        <w:ind w:left="720" w:hanging="360"/>
+      </w:pPr>
+    </w:lvl>
+    <w:lvl w:ilvl="1" w:tplc="04090019" w:tentative="1">
+      <w:start w:val="1"/>
+      <w:numFmt w:val="lowerLetter"/>
+      <w:lvlText w:val="%2."/>
+      <w:lvlJc w:val="left"/>
+      <w:pPr>
+        <w:ind w:left="1440" w:hanging="360"/>
+      </w:pPr>
+    </w:lvl>
+    <w:lvl w:ilvl="2" w:tplc="0409001B" w:tentative="1">
+      <w:start w:val="1"/>
+      <w:numFmt w:val="lowerRoman"/>
+      <w:lvlText w:val="%3."/>
+      <w:lvlJc w:val="right"/>
+      <w:pPr>
+        <w:ind w:left="2160" w:hanging="180"/>
+      </w:pPr>
+    </w:lvl>
+    <w:lvl w:ilvl="3" w:tplc="0409000F" w:tentative="1">
+      <w:start w:val="1"/>
+      <w:numFmt w:val="decimal"/>
+      <w:lvlText w:val="%4."/>
+      <w:lvlJc w:val="left"/>
+      <w:pPr>
+        <w:ind w:left="2880" w:hanging="360"/>
+      </w:pPr>
+    </w:lvl>
+    <w:lvl w:ilvl="4" w:tplc="04090019" w:tentative="1">
+      <w:start w:val="1"/>
+      <w:numFmt w:val="lowerLetter"/>
+      <w:lvlText w:val="%5."/>
+      <w:lvlJc w:val="left"/>
+      <w:pPr>
+        <w:ind w:left="3600" w:hanging="360"/>
+      </w:pPr>
+    </w:lvl>
+    <w:lvl w:ilvl="5" w:tplc="0409001B" w:tentative="1">
+      <w:start w:val="1"/>
+      <w:numFmt w:val="lowerRoman"/>
+      <w:lvlText w:val="%6."/>
+      <w:lvlJc w:val="right"/>
+      <w:pPr>
+        <w:ind w:left="4320" w:hanging="180"/>
+      </w:pPr>
+    </w:lvl>
+    <w:lvl w:ilvl="6" w:tplc="0409000F" w:tentative="1">
+      <w:start w:val="1"/>
+      <w:numFmt w:val="decimal"/>
+      <w:lvlText w:val="%7."/>
+      <w:lvlJc w:val="left"/>
+      <w:pPr>
+        <w:ind w:left="5040" w:hanging="360"/>
+      </w:pPr>
+    </w:lvl>
+    <w:lvl w:ilvl="7" w:tplc="04090019" w:tentative="1">
+      <w:start w:val="1"/>
+      <w:numFmt w:val="lowerLetter"/>
+      <w:lvlText w:val="%8."/>
+      <w:lvlJc w:val="left"/>
+      <w:pPr>
+        <w:ind w:left="5760" w:hanging="360"/>
+      </w:pPr>
+    </w:lvl>
+    <w:lvl w:ilvl="8" w:tplc="0409001B" w:tentative="1">
+      <w:start w:val="1"/>
+      <w:numFmt w:val="lowerRoman"/>
+      <w:lvlText w:val="%9."/>
+      <w:lvlJc w:val="right"/>
+      <w:pPr>
+        <w:ind w:left="6480" w:hanging="180"/>
+      </w:pPr>
+    </w:lvl>
+  </w:abstractNum>
+  <w:abstractNum w:abstractNumId="6" w15:restartNumberingAfterBreak="0">
+    <w:nsid w:val="528E4CF8"/>
+    <w:multiLevelType w:val="hybridMultilevel"/>
+    <w:tmpl w:val="8BD01E8E"/>
+    <w:lvl w:ilvl="0" w:tplc="0409000F">
+      <w:start w:val="1"/>
+      <w:numFmt w:val="decimal"/>
+      <w:lvlText w:val="%1."/>
+      <w:lvlJc w:val="left"/>
+      <w:pPr>
+        <w:ind w:left="720" w:hanging="360"/>
+      </w:pPr>
+    </w:lvl>
+    <w:lvl w:ilvl="1" w:tplc="04090019" w:tentative="1">
+      <w:start w:val="1"/>
+      <w:numFmt w:val="lowerLetter"/>
+      <w:lvlText w:val="%2."/>
+      <w:lvlJc w:val="left"/>
+      <w:pPr>
+        <w:ind w:left="1440" w:hanging="360"/>
+      </w:pPr>
+    </w:lvl>
+    <w:lvl w:ilvl="2" w:tplc="0409001B" w:tentative="1">
+      <w:start w:val="1"/>
+      <w:numFmt w:val="lowerRoman"/>
+      <w:lvlText w:val="%3."/>
+      <w:lvlJc w:val="right"/>
+      <w:pPr>
+        <w:ind w:left="2160" w:hanging="180"/>
+      </w:pPr>
+    </w:lvl>
+    <w:lvl w:ilvl="3" w:tplc="0409000F" w:tentative="1">
+      <w:start w:val="1"/>
+      <w:numFmt w:val="decimal"/>
+      <w:lvlText w:val="%4."/>
+      <w:lvlJc w:val="left"/>
+      <w:pPr>
+        <w:ind w:left="2880" w:hanging="360"/>
+      </w:pPr>
+    </w:lvl>
+    <w:lvl w:ilvl="4" w:tplc="04090019" w:tentative="1">
+      <w:start w:val="1"/>
+      <w:numFmt w:val="lowerLetter"/>
+      <w:lvlText w:val="%5."/>
+      <w:lvlJc w:val="left"/>
+      <w:pPr>
+        <w:ind w:left="3600" w:hanging="360"/>
+      </w:pPr>
+    </w:lvl>
+    <w:lvl w:ilvl="5" w:tplc="0409001B" w:tentative="1">
+      <w:start w:val="1"/>
+      <w:numFmt w:val="lowerRoman"/>
+      <w:lvlText w:val="%6."/>
+      <w:lvlJc w:val="right"/>
+      <w:pPr>
+        <w:ind w:left="4320" w:hanging="180"/>
+      </w:pPr>
+    </w:lvl>
+    <w:lvl w:ilvl="6" w:tplc="0409000F" w:tentative="1">
+      <w:start w:val="1"/>
+      <w:numFmt w:val="decimal"/>
+      <w:lvlText w:val="%7."/>
+      <w:lvlJc w:val="left"/>
+      <w:pPr>
+        <w:ind w:left="5040" w:hanging="360"/>
+      </w:pPr>
+    </w:lvl>
+    <w:lvl w:ilvl="7" w:tplc="04090019" w:tentative="1">
+      <w:start w:val="1"/>
+      <w:numFmt w:val="lowerLetter"/>
+      <w:lvlText w:val="%8."/>
+      <w:lvlJc w:val="left"/>
+      <w:pPr>
+        <w:ind w:left="5760" w:hanging="360"/>
+      </w:pPr>
+    </w:lvl>
+    <w:lvl w:ilvl="8" w:tplc="0409001B" w:tentative="1">
+      <w:start w:val="1"/>
+      <w:numFmt w:val="lowerRoman"/>
+      <w:lvlText w:val="%9."/>
+      <w:lvlJc w:val="right"/>
+      <w:pPr>
+        <w:ind w:left="6480" w:hanging="180"/>
+      </w:pPr>
+    </w:lvl>
+  </w:abstractNum>
+  <w:abstractNum w:abstractNumId="7" w15:restartNumberingAfterBreak="0">
+    <w:nsid w:val="5B5E646A"/>
+    <w:multiLevelType w:val="hybridMultilevel"/>
+    <w:tmpl w:val="16C4A164"/>
+    <w:lvl w:ilvl="0" w:tplc="0409000F">
+      <w:start w:val="1"/>
+      <w:numFmt w:val="decimal"/>
+      <w:lvlText w:val="%1."/>
+      <w:lvlJc w:val="left"/>
+      <w:pPr>
+        <w:ind w:left="1080" w:hanging="360"/>
+      </w:pPr>
+    </w:lvl>
+    <w:lvl w:ilvl="1" w:tplc="04090019" w:tentative="1">
+      <w:start w:val="1"/>
+      <w:numFmt w:val="lowerLetter"/>
+      <w:lvlText w:val="%2."/>
+      <w:lvlJc w:val="left"/>
+      <w:pPr>
+        <w:ind w:left="1800" w:hanging="360"/>
+      </w:pPr>
+    </w:lvl>
+    <w:lvl w:ilvl="2" w:tplc="0409001B" w:tentative="1">
+      <w:start w:val="1"/>
+      <w:numFmt w:val="lowerRoman"/>
+      <w:lvlText w:val="%3."/>
+      <w:lvlJc w:val="right"/>
+      <w:pPr>
+        <w:ind w:left="2520" w:hanging="180"/>
+      </w:pPr>
+    </w:lvl>
+    <w:lvl w:ilvl="3" w:tplc="0409000F" w:tentative="1">
+      <w:start w:val="1"/>
+      <w:numFmt w:val="decimal"/>
+      <w:lvlText w:val="%4."/>
+      <w:lvlJc w:val="left"/>
+      <w:pPr>
+        <w:ind w:left="3240" w:hanging="360"/>
+      </w:pPr>
+    </w:lvl>
+    <w:lvl w:ilvl="4" w:tplc="04090019" w:tentative="1">
+      <w:start w:val="1"/>
+      <w:numFmt w:val="lowerLetter"/>
+      <w:lvlText w:val="%5."/>
+      <w:lvlJc w:val="left"/>
+      <w:pPr>
+        <w:ind w:left="3960" w:hanging="360"/>
+      </w:pPr>
+    </w:lvl>
+    <w:lvl w:ilvl="5" w:tplc="0409001B" w:tentative="1">
+      <w:start w:val="1"/>
+      <w:numFmt w:val="lowerRoman"/>
+      <w:lvlText w:val="%6."/>
+      <w:lvlJc w:val="right"/>
+      <w:pPr>
+        <w:ind w:left="4680" w:hanging="180"/>
+      </w:pPr>
+    </w:lvl>
+    <w:lvl w:ilvl="6" w:tplc="0409000F" w:tentative="1">
+      <w:start w:val="1"/>
+      <w:numFmt w:val="decimal"/>
+      <w:lvlText w:val="%7."/>
+      <w:lvlJc w:val="left"/>
+      <w:pPr>
+        <w:ind w:left="5400" w:hanging="360"/>
+      </w:pPr>
+    </w:lvl>
+    <w:lvl w:ilvl="7" w:tplc="04090019" w:tentative="1">
+      <w:start w:val="1"/>
+      <w:numFmt w:val="lowerLetter"/>
+      <w:lvlText w:val="%8."/>
+      <w:lvlJc w:val="left"/>
+      <w:pPr>
+        <w:ind w:left="6120" w:hanging="360"/>
+      </w:pPr>
+    </w:lvl>
+    <w:lvl w:ilvl="8" w:tplc="0409001B" w:tentative="1">
+      <w:start w:val="1"/>
+      <w:numFmt w:val="lowerRoman"/>
+      <w:lvlText w:val="%9."/>
+      <w:lvlJc w:val="right"/>
+      <w:pPr>
+        <w:ind w:left="6840" w:hanging="180"/>
+      </w:pPr>
+    </w:lvl>
+  </w:abstractNum>
+  <w:abstractNum w:abstractNumId="8" w15:restartNumberingAfterBreak="0">
     <w:nsid w:val="637834B3"/>
     <w:multiLevelType w:val="hybridMultilevel"/>
     <w:tmpl w:val="1C203B52"/>
@@ -1092,10 +3960,387 @@
       </w:pPr>
     </w:lvl>
   </w:abstractNum>
+  <w:abstractNum w:abstractNumId="9" w15:restartNumberingAfterBreak="0">
+    <w:nsid w:val="66D702CE"/>
+    <w:multiLevelType w:val="hybridMultilevel"/>
+    <w:tmpl w:val="61FA445C"/>
+    <w:lvl w:ilvl="0" w:tplc="0409000F">
+      <w:start w:val="1"/>
+      <w:numFmt w:val="decimal"/>
+      <w:lvlText w:val="%1."/>
+      <w:lvlJc w:val="left"/>
+      <w:pPr>
+        <w:ind w:left="720" w:hanging="360"/>
+      </w:pPr>
+    </w:lvl>
+    <w:lvl w:ilvl="1" w:tplc="04090019" w:tentative="1">
+      <w:start w:val="1"/>
+      <w:numFmt w:val="lowerLetter"/>
+      <w:lvlText w:val="%2."/>
+      <w:lvlJc w:val="left"/>
+      <w:pPr>
+        <w:ind w:left="1440" w:hanging="360"/>
+      </w:pPr>
+    </w:lvl>
+    <w:lvl w:ilvl="2" w:tplc="0409001B" w:tentative="1">
+      <w:start w:val="1"/>
+      <w:numFmt w:val="lowerRoman"/>
+      <w:lvlText w:val="%3."/>
+      <w:lvlJc w:val="right"/>
+      <w:pPr>
+        <w:ind w:left="2160" w:hanging="180"/>
+      </w:pPr>
+    </w:lvl>
+    <w:lvl w:ilvl="3" w:tplc="0409000F" w:tentative="1">
+      <w:start w:val="1"/>
+      <w:numFmt w:val="decimal"/>
+      <w:lvlText w:val="%4."/>
+      <w:lvlJc w:val="left"/>
+      <w:pPr>
+        <w:ind w:left="2880" w:hanging="360"/>
+      </w:pPr>
+    </w:lvl>
+    <w:lvl w:ilvl="4" w:tplc="04090019" w:tentative="1">
+      <w:start w:val="1"/>
+      <w:numFmt w:val="lowerLetter"/>
+      <w:lvlText w:val="%5."/>
+      <w:lvlJc w:val="left"/>
+      <w:pPr>
+        <w:ind w:left="3600" w:hanging="360"/>
+      </w:pPr>
+    </w:lvl>
+    <w:lvl w:ilvl="5" w:tplc="0409001B" w:tentative="1">
+      <w:start w:val="1"/>
+      <w:numFmt w:val="lowerRoman"/>
+      <w:lvlText w:val="%6."/>
+      <w:lvlJc w:val="right"/>
+      <w:pPr>
+        <w:ind w:left="4320" w:hanging="180"/>
+      </w:pPr>
+    </w:lvl>
+    <w:lvl w:ilvl="6" w:tplc="0409000F" w:tentative="1">
+      <w:start w:val="1"/>
+      <w:numFmt w:val="decimal"/>
+      <w:lvlText w:val="%7."/>
+      <w:lvlJc w:val="left"/>
+      <w:pPr>
+        <w:ind w:left="5040" w:hanging="360"/>
+      </w:pPr>
+    </w:lvl>
+    <w:lvl w:ilvl="7" w:tplc="04090019" w:tentative="1">
+      <w:start w:val="1"/>
+      <w:numFmt w:val="lowerLetter"/>
+      <w:lvlText w:val="%8."/>
+      <w:lvlJc w:val="left"/>
+      <w:pPr>
+        <w:ind w:left="5760" w:hanging="360"/>
+      </w:pPr>
+    </w:lvl>
+    <w:lvl w:ilvl="8" w:tplc="0409001B" w:tentative="1">
+      <w:start w:val="1"/>
+      <w:numFmt w:val="lowerRoman"/>
+      <w:lvlText w:val="%9."/>
+      <w:lvlJc w:val="right"/>
+      <w:pPr>
+        <w:ind w:left="6480" w:hanging="180"/>
+      </w:pPr>
+    </w:lvl>
+  </w:abstractNum>
+  <w:abstractNum w:abstractNumId="10" w15:restartNumberingAfterBreak="0">
+    <w:nsid w:val="6B793ECC"/>
+    <w:multiLevelType w:val="hybridMultilevel"/>
+    <w:tmpl w:val="E230E658"/>
+    <w:lvl w:ilvl="0" w:tplc="0409000F">
+      <w:start w:val="1"/>
+      <w:numFmt w:val="decimal"/>
+      <w:lvlText w:val="%1."/>
+      <w:lvlJc w:val="left"/>
+      <w:pPr>
+        <w:ind w:left="720" w:hanging="360"/>
+      </w:pPr>
+    </w:lvl>
+    <w:lvl w:ilvl="1" w:tplc="04090019" w:tentative="1">
+      <w:start w:val="1"/>
+      <w:numFmt w:val="lowerLetter"/>
+      <w:lvlText w:val="%2."/>
+      <w:lvlJc w:val="left"/>
+      <w:pPr>
+        <w:ind w:left="1440" w:hanging="360"/>
+      </w:pPr>
+    </w:lvl>
+    <w:lvl w:ilvl="2" w:tplc="0409001B" w:tentative="1">
+      <w:start w:val="1"/>
+      <w:numFmt w:val="lowerRoman"/>
+      <w:lvlText w:val="%3."/>
+      <w:lvlJc w:val="right"/>
+      <w:pPr>
+        <w:ind w:left="2160" w:hanging="180"/>
+      </w:pPr>
+    </w:lvl>
+    <w:lvl w:ilvl="3" w:tplc="0409000F" w:tentative="1">
+      <w:start w:val="1"/>
+      <w:numFmt w:val="decimal"/>
+      <w:lvlText w:val="%4."/>
+      <w:lvlJc w:val="left"/>
+      <w:pPr>
+        <w:ind w:left="2880" w:hanging="360"/>
+      </w:pPr>
+    </w:lvl>
+    <w:lvl w:ilvl="4" w:tplc="04090019" w:tentative="1">
+      <w:start w:val="1"/>
+      <w:numFmt w:val="lowerLetter"/>
+      <w:lvlText w:val="%5."/>
+      <w:lvlJc w:val="left"/>
+      <w:pPr>
+        <w:ind w:left="3600" w:hanging="360"/>
+      </w:pPr>
+    </w:lvl>
+    <w:lvl w:ilvl="5" w:tplc="0409001B" w:tentative="1">
+      <w:start w:val="1"/>
+      <w:numFmt w:val="lowerRoman"/>
+      <w:lvlText w:val="%6."/>
+      <w:lvlJc w:val="right"/>
+      <w:pPr>
+        <w:ind w:left="4320" w:hanging="180"/>
+      </w:pPr>
+    </w:lvl>
+    <w:lvl w:ilvl="6" w:tplc="0409000F" w:tentative="1">
+      <w:start w:val="1"/>
+      <w:numFmt w:val="decimal"/>
+      <w:lvlText w:val="%7."/>
+      <w:lvlJc w:val="left"/>
+      <w:pPr>
+        <w:ind w:left="5040" w:hanging="360"/>
+      </w:pPr>
+    </w:lvl>
+    <w:lvl w:ilvl="7" w:tplc="04090019" w:tentative="1">
+      <w:start w:val="1"/>
+      <w:numFmt w:val="lowerLetter"/>
+      <w:lvlText w:val="%8."/>
+      <w:lvlJc w:val="left"/>
+      <w:pPr>
+        <w:ind w:left="5760" w:hanging="360"/>
+      </w:pPr>
+    </w:lvl>
+    <w:lvl w:ilvl="8" w:tplc="0409001B" w:tentative="1">
+      <w:start w:val="1"/>
+      <w:numFmt w:val="lowerRoman"/>
+      <w:lvlText w:val="%9."/>
+      <w:lvlJc w:val="right"/>
+      <w:pPr>
+        <w:ind w:left="6480" w:hanging="180"/>
+      </w:pPr>
+    </w:lvl>
+  </w:abstractNum>
+  <w:abstractNum w:abstractNumId="11" w15:restartNumberingAfterBreak="0">
+    <w:nsid w:val="6E132810"/>
+    <w:multiLevelType w:val="hybridMultilevel"/>
+    <w:tmpl w:val="77D808CC"/>
+    <w:lvl w:ilvl="0" w:tplc="0409000F">
+      <w:start w:val="1"/>
+      <w:numFmt w:val="decimal"/>
+      <w:lvlText w:val="%1."/>
+      <w:lvlJc w:val="left"/>
+      <w:pPr>
+        <w:ind w:left="-180" w:hanging="360"/>
+      </w:pPr>
+    </w:lvl>
+    <w:lvl w:ilvl="1" w:tplc="04090019" w:tentative="1">
+      <w:start w:val="1"/>
+      <w:numFmt w:val="lowerLetter"/>
+      <w:lvlText w:val="%2."/>
+      <w:lvlJc w:val="left"/>
+      <w:pPr>
+        <w:ind w:left="540" w:hanging="360"/>
+      </w:pPr>
+    </w:lvl>
+    <w:lvl w:ilvl="2" w:tplc="0409001B" w:tentative="1">
+      <w:start w:val="1"/>
+      <w:numFmt w:val="lowerRoman"/>
+      <w:lvlText w:val="%3."/>
+      <w:lvlJc w:val="right"/>
+      <w:pPr>
+        <w:ind w:left="1260" w:hanging="180"/>
+      </w:pPr>
+    </w:lvl>
+    <w:lvl w:ilvl="3" w:tplc="0409000F" w:tentative="1">
+      <w:start w:val="1"/>
+      <w:numFmt w:val="decimal"/>
+      <w:lvlText w:val="%4."/>
+      <w:lvlJc w:val="left"/>
+      <w:pPr>
+        <w:ind w:left="1980" w:hanging="360"/>
+      </w:pPr>
+    </w:lvl>
+    <w:lvl w:ilvl="4" w:tplc="04090019" w:tentative="1">
+      <w:start w:val="1"/>
+      <w:numFmt w:val="lowerLetter"/>
+      <w:lvlText w:val="%5."/>
+      <w:lvlJc w:val="left"/>
+      <w:pPr>
+        <w:ind w:left="2700" w:hanging="360"/>
+      </w:pPr>
+    </w:lvl>
+    <w:lvl w:ilvl="5" w:tplc="0409001B" w:tentative="1">
+      <w:start w:val="1"/>
+      <w:numFmt w:val="lowerRoman"/>
+      <w:lvlText w:val="%6."/>
+      <w:lvlJc w:val="right"/>
+      <w:pPr>
+        <w:ind w:left="3420" w:hanging="180"/>
+      </w:pPr>
+    </w:lvl>
+    <w:lvl w:ilvl="6" w:tplc="0409000F" w:tentative="1">
+      <w:start w:val="1"/>
+      <w:numFmt w:val="decimal"/>
+      <w:lvlText w:val="%7."/>
+      <w:lvlJc w:val="left"/>
+      <w:pPr>
+        <w:ind w:left="4140" w:hanging="360"/>
+      </w:pPr>
+    </w:lvl>
+    <w:lvl w:ilvl="7" w:tplc="04090019" w:tentative="1">
+      <w:start w:val="1"/>
+      <w:numFmt w:val="lowerLetter"/>
+      <w:lvlText w:val="%8."/>
+      <w:lvlJc w:val="left"/>
+      <w:pPr>
+        <w:ind w:left="4860" w:hanging="360"/>
+      </w:pPr>
+    </w:lvl>
+    <w:lvl w:ilvl="8" w:tplc="0409001B" w:tentative="1">
+      <w:start w:val="1"/>
+      <w:numFmt w:val="lowerRoman"/>
+      <w:lvlText w:val="%9."/>
+      <w:lvlJc w:val="right"/>
+      <w:pPr>
+        <w:ind w:left="5580" w:hanging="180"/>
+      </w:pPr>
+    </w:lvl>
+  </w:abstractNum>
+  <w:abstractNum w:abstractNumId="12" w15:restartNumberingAfterBreak="0">
+    <w:nsid w:val="73252EF3"/>
+    <w:multiLevelType w:val="hybridMultilevel"/>
+    <w:tmpl w:val="C18EFE5E"/>
+    <w:lvl w:ilvl="0" w:tplc="0409000F">
+      <w:start w:val="1"/>
+      <w:numFmt w:val="decimal"/>
+      <w:lvlText w:val="%1."/>
+      <w:lvlJc w:val="left"/>
+      <w:pPr>
+        <w:ind w:left="1080" w:hanging="360"/>
+      </w:pPr>
+    </w:lvl>
+    <w:lvl w:ilvl="1" w:tplc="04090019" w:tentative="1">
+      <w:start w:val="1"/>
+      <w:numFmt w:val="lowerLetter"/>
+      <w:lvlText w:val="%2."/>
+      <w:lvlJc w:val="left"/>
+      <w:pPr>
+        <w:ind w:left="1800" w:hanging="360"/>
+      </w:pPr>
+    </w:lvl>
+    <w:lvl w:ilvl="2" w:tplc="0409001B" w:tentative="1">
+      <w:start w:val="1"/>
+      <w:numFmt w:val="lowerRoman"/>
+      <w:lvlText w:val="%3."/>
+      <w:lvlJc w:val="right"/>
+      <w:pPr>
+        <w:ind w:left="2520" w:hanging="180"/>
+      </w:pPr>
+    </w:lvl>
+    <w:lvl w:ilvl="3" w:tplc="0409000F" w:tentative="1">
+      <w:start w:val="1"/>
+      <w:numFmt w:val="decimal"/>
+      <w:lvlText w:val="%4."/>
+      <w:lvlJc w:val="left"/>
+      <w:pPr>
+        <w:ind w:left="3240" w:hanging="360"/>
+      </w:pPr>
+    </w:lvl>
+    <w:lvl w:ilvl="4" w:tplc="04090019" w:tentative="1">
+      <w:start w:val="1"/>
+      <w:numFmt w:val="lowerLetter"/>
+      <w:lvlText w:val="%5."/>
+      <w:lvlJc w:val="left"/>
+      <w:pPr>
+        <w:ind w:left="3960" w:hanging="360"/>
+      </w:pPr>
+    </w:lvl>
+    <w:lvl w:ilvl="5" w:tplc="0409001B" w:tentative="1">
+      <w:start w:val="1"/>
+      <w:numFmt w:val="lowerRoman"/>
+      <w:lvlText w:val="%6."/>
+      <w:lvlJc w:val="right"/>
+      <w:pPr>
+        <w:ind w:left="4680" w:hanging="180"/>
+      </w:pPr>
+    </w:lvl>
+    <w:lvl w:ilvl="6" w:tplc="0409000F" w:tentative="1">
+      <w:start w:val="1"/>
+      <w:numFmt w:val="decimal"/>
+      <w:lvlText w:val="%7."/>
+      <w:lvlJc w:val="left"/>
+      <w:pPr>
+        <w:ind w:left="5400" w:hanging="360"/>
+      </w:pPr>
+    </w:lvl>
+    <w:lvl w:ilvl="7" w:tplc="04090019" w:tentative="1">
+      <w:start w:val="1"/>
+      <w:numFmt w:val="lowerLetter"/>
+      <w:lvlText w:val="%8."/>
+      <w:lvlJc w:val="left"/>
+      <w:pPr>
+        <w:ind w:left="6120" w:hanging="360"/>
+      </w:pPr>
+    </w:lvl>
+    <w:lvl w:ilvl="8" w:tplc="0409001B" w:tentative="1">
+      <w:start w:val="1"/>
+      <w:numFmt w:val="lowerRoman"/>
+      <w:lvlText w:val="%9."/>
+      <w:lvlJc w:val="right"/>
+      <w:pPr>
+        <w:ind w:left="6840" w:hanging="180"/>
+      </w:pPr>
+    </w:lvl>
+  </w:abstractNum>
   <w:num w:numId="1">
+    <w:abstractNumId w:val="8"/>
+  </w:num>
+  <w:num w:numId="2">
     <w:abstractNumId w:val="1"/>
   </w:num>
-  <w:num w:numId="2">
+  <w:num w:numId="3">
+    <w:abstractNumId w:val="10"/>
+  </w:num>
+  <w:num w:numId="4">
+    <w:abstractNumId w:val="11"/>
+  </w:num>
+  <w:num w:numId="5">
+    <w:abstractNumId w:val="4"/>
+  </w:num>
+  <w:num w:numId="6">
+    <w:abstractNumId w:val="9"/>
+  </w:num>
+  <w:num w:numId="7">
+    <w:abstractNumId w:val="5"/>
+  </w:num>
+  <w:num w:numId="8">
+    <w:abstractNumId w:val="2"/>
+  </w:num>
+  <w:num w:numId="9">
+    <w:abstractNumId w:val="12"/>
+  </w:num>
+  <w:num w:numId="10">
+    <w:abstractNumId w:val="6"/>
+  </w:num>
+  <w:num w:numId="11">
+    <w:abstractNumId w:val="3"/>
+  </w:num>
+  <w:num w:numId="12">
+    <w:abstractNumId w:val="7"/>
+  </w:num>
+  <w:num w:numId="13">
     <w:abstractNumId w:val="0"/>
   </w:num>
 </w:numbering>
@@ -1498,6 +4743,7 @@
   <w:style w:type="character" w:default="1" w:styleId="DefaultParagraphFont">
     <w:name w:val="Default Paragraph Font"/>
     <w:uiPriority w:val="1"/>
+    <w:semiHidden/>
     <w:unhideWhenUsed/>
   </w:style>
   <w:style w:type="table" w:default="1" w:styleId="TableNormal">

</xml_diff>

<commit_message>
Added Explosion Particle Colors
Adjusted Particle parameters
</commit_message>
<xml_diff>
--- a/Steps/16. Create Bullet Particles.docx
+++ b/Steps/16. Create Bullet Particles.docx
@@ -886,16 +886,40 @@
       </w:pPr>
       <w:r>
         <w:lastRenderedPageBreak/>
-        <w:t xml:space="preserve">Great, this is a starting point, not behaving like bullets just yet. What I am going to do is find the </w:t>
-      </w:r>
-      <w:r>
-        <w:rPr>
-          <w:b/>
-        </w:rPr>
-        <w:t>Shape</w:t>
-      </w:r>
-      <w:r>
-        <w:t xml:space="preserve"> tab. This controls how the particles emit from this point. </w:t>
+        <w:t>Great, this is a starting point, not behaving like bullets just yet.</w:t>
+      </w:r>
+      <w:r>
+        <w:t xml:space="preserve"> </w:t>
+      </w:r>
+      <w:r>
+        <w:t xml:space="preserve">What I am </w:t>
+      </w:r>
+      <w:r>
+        <w:t>going to</w:t>
+      </w:r>
+      <w:r>
+        <w:t xml:space="preserve"> do is find the </w:t>
+      </w:r>
+      <w:r>
+        <w:rPr>
+          <w:b/>
+        </w:rPr>
+        <w:t>S</w:t>
+      </w:r>
+      <w:r>
+        <w:rPr>
+          <w:b/>
+        </w:rPr>
+        <w:t>hape</w:t>
+      </w:r>
+      <w:r>
+        <w:t xml:space="preserve"> tab</w:t>
+      </w:r>
+      <w:r>
+        <w:t>.</w:t>
+      </w:r>
+      <w:r>
+        <w:t xml:space="preserve"> This controls how the particles emit from this point. </w:t>
       </w:r>
       <w:proofErr w:type="spellStart"/>
       <w:proofErr w:type="gramStart"/>
@@ -992,9 +1016,6 @@
         <w:jc w:val="center"/>
       </w:pPr>
       <w:r>
-        <w:rPr>
-          <w:noProof/>
-        </w:rPr>
         <w:drawing>
           <wp:inline distT="0" distB="0" distL="0" distR="0" wp14:anchorId="42C02269" wp14:editId="623F1995">
             <wp:extent cx="2480466" cy="1010010"/>
@@ -1038,9 +1059,6 @@
         <w:jc w:val="center"/>
       </w:pPr>
       <w:r>
-        <w:rPr>
-          <w:noProof/>
-        </w:rPr>
         <w:drawing>
           <wp:inline distT="0" distB="0" distL="0" distR="0" wp14:anchorId="2C0C75C0" wp14:editId="6EACDC72">
             <wp:extent cx="3381555" cy="2458854"/>
@@ -1189,9 +1207,6 @@
         <w:t xml:space="preserve">. </w:t>
       </w:r>
       <w:r>
-        <w:rPr>
-          <w:noProof/>
-        </w:rPr>
         <w:drawing>
           <wp:inline distT="0" distB="0" distL="0" distR="0" wp14:anchorId="1E1B184E" wp14:editId="10802D33">
             <wp:extent cx="1638918" cy="2889849"/>
@@ -1236,9 +1251,6 @@
         </w:drawing>
       </w:r>
       <w:r>
-        <w:rPr>
-          <w:noProof/>
-        </w:rPr>
         <w:drawing>
           <wp:inline distT="0" distB="0" distL="0" distR="0" wp14:anchorId="6DFA4B65" wp14:editId="362B565B">
             <wp:extent cx="1638918" cy="2889849"/>
@@ -1291,7 +1303,13 @@
       </w:pPr>
       <w:r>
         <w:lastRenderedPageBreak/>
-        <w:t>So I'm going have a look on the player</w:t>
+        <w:t xml:space="preserve">So I'm </w:t>
+      </w:r>
+      <w:r>
+        <w:t>going</w:t>
+      </w:r>
+      <w:r>
+        <w:t xml:space="preserve"> have a look on the player</w:t>
       </w:r>
       <w:r>
         <w:t xml:space="preserve"> </w:t>
@@ -1303,16 +1321,52 @@
         <w:t>GO INTO PLAY MODE</w:t>
       </w:r>
       <w:r>
-        <w:t xml:space="preserve">, see what we can change there. I think if I look at the </w:t>
-      </w:r>
-      <w:r>
-        <w:rPr>
-          <w:b/>
-        </w:rPr>
-        <w:t>Position Yaw Factor</w:t>
-      </w:r>
-      <w:r>
-        <w:t xml:space="preserve"> change that to </w:t>
+        <w:t>, see what we can change there.</w:t>
+      </w:r>
+      <w:r>
+        <w:t xml:space="preserve"> I think if I look at the </w:t>
+      </w:r>
+      <w:r>
+        <w:rPr>
+          <w:b/>
+        </w:rPr>
+        <w:t>P</w:t>
+      </w:r>
+      <w:r>
+        <w:rPr>
+          <w:b/>
+        </w:rPr>
+        <w:t xml:space="preserve">osition </w:t>
+      </w:r>
+      <w:r>
+        <w:rPr>
+          <w:b/>
+        </w:rPr>
+        <w:t>Yaw</w:t>
+      </w:r>
+      <w:r>
+        <w:rPr>
+          <w:b/>
+        </w:rPr>
+        <w:t xml:space="preserve"> </w:t>
+      </w:r>
+      <w:r>
+        <w:rPr>
+          <w:b/>
+        </w:rPr>
+        <w:t>F</w:t>
+      </w:r>
+      <w:r>
+        <w:rPr>
+          <w:b/>
+        </w:rPr>
+        <w:t>actor</w:t>
+      </w:r>
+      <w:r>
+        <w:t xml:space="preserve"> </w:t>
+      </w:r>
+      <w:r>
+        <w:t xml:space="preserve">change that to </w:t>
       </w:r>
       <w:r>
         <w:rPr>
@@ -1321,7 +1375,22 @@
         <w:t>7</w:t>
       </w:r>
       <w:r>
-        <w:t xml:space="preserve">. Now I get a little bit more, like the yaw is looking a little bit healthier and probably allow the plane to go a bit further off the side of the screen so change </w:t>
+        <w:t>.</w:t>
+      </w:r>
+      <w:r>
+        <w:t xml:space="preserve"> </w:t>
+      </w:r>
+      <w:r>
+        <w:t>Now I get a little bit more, like the yaw is looking a little bit healthier and</w:t>
+      </w:r>
+      <w:r>
+        <w:t xml:space="preserve"> </w:t>
+      </w:r>
+      <w:r>
+        <w:t>probably allow the plane to go a bit further off the side of the screen</w:t>
+      </w:r>
+      <w:r>
+        <w:t xml:space="preserve"> so change </w:t>
       </w:r>
       <w:r>
         <w:rPr>
@@ -1341,9 +1410,6 @@
         <w:jc w:val="center"/>
       </w:pPr>
       <w:r>
-        <w:rPr>
-          <w:noProof/>
-        </w:rPr>
         <w:drawing>
           <wp:inline distT="0" distB="0" distL="0" distR="0" wp14:anchorId="156C9F32" wp14:editId="73826EA8">
             <wp:extent cx="5249008" cy="2943636"/>
@@ -1384,7 +1450,34 @@
     <w:p/>
     <w:p>
       <w:r>
-        <w:t>At least this is getting us most of the screen, we can shoot at. And we've got a good visualization of where we can shoot. And I copy the component here, get out of play mode, and then paste that back into component values.</w:t>
+        <w:t>At</w:t>
+      </w:r>
+      <w:r>
+        <w:t xml:space="preserve"> least </w:t>
+      </w:r>
+      <w:r>
+        <w:t xml:space="preserve">this </w:t>
+      </w:r>
+      <w:r>
+        <w:t>is getting us most of the screen, we can shoot at.</w:t>
+      </w:r>
+      <w:r>
+        <w:t xml:space="preserve"> </w:t>
+      </w:r>
+      <w:r>
+        <w:t>And we've got a good visualization of where we can shoot.</w:t>
+      </w:r>
+      <w:r>
+        <w:t xml:space="preserve"> </w:t>
+      </w:r>
+      <w:r>
+        <w:t>And I copy the component here, get out of play mode, and</w:t>
+      </w:r>
+      <w:r>
+        <w:t xml:space="preserve"> </w:t>
+      </w:r>
+      <w:r>
+        <w:t>then paste that back into component values.</w:t>
       </w:r>
     </w:p>
     <w:p/>
@@ -1411,13 +1504,22 @@
         <w:t>ooping</w:t>
       </w:r>
       <w:r>
-        <w:t xml:space="preserve"> and click the PARTICLE EFFECT </w:t>
-      </w:r>
-      <w:r>
-        <w:rPr>
-          <w:b/>
-        </w:rPr>
-        <w:t>Play</w:t>
+        <w:t xml:space="preserve"> and</w:t>
+      </w:r>
+      <w:r>
+        <w:t xml:space="preserve"> click the PARTICLE EFFECT </w:t>
+      </w:r>
+      <w:r>
+        <w:rPr>
+          <w:b/>
+        </w:rPr>
+        <w:t>P</w:t>
+      </w:r>
+      <w:r>
+        <w:rPr>
+          <w:b/>
+        </w:rPr>
+        <w:t>lay</w:t>
       </w:r>
       <w:r>
         <w:rPr>
@@ -1450,14 +1552,26 @@
         <w:t>5</w:t>
       </w:r>
       <w:r>
-        <w:t xml:space="preserve">. That means we will emit particles and then after 5 seconds it stops. </w:t>
-      </w:r>
-    </w:p>
-    <w:p>
-      <w:r>
-        <w:rPr>
-          <w:noProof/>
-        </w:rPr>
+        <w:t>.</w:t>
+      </w:r>
+      <w:r>
+        <w:t xml:space="preserve"> </w:t>
+      </w:r>
+      <w:r>
+        <w:t>That means we will emit particles and</w:t>
+      </w:r>
+      <w:r>
+        <w:t xml:space="preserve"> </w:t>
+      </w:r>
+      <w:r>
+        <w:t>then after 5 seconds it stops.</w:t>
+      </w:r>
+      <w:r>
+        <w:t xml:space="preserve"> </w:t>
+      </w:r>
+    </w:p>
+    <w:p>
+      <w:r>
         <w:drawing>
           <wp:inline distT="0" distB="0" distL="0" distR="0" wp14:anchorId="110F7AB9" wp14:editId="52DD3CD0">
             <wp:extent cx="2716085" cy="1188288"/>
@@ -1495,9 +1609,6 @@
         </w:drawing>
       </w:r>
       <w:r>
-        <w:rPr>
-          <w:noProof/>
-        </w:rPr>
         <w:drawing>
           <wp:inline distT="0" distB="0" distL="0" distR="0" wp14:anchorId="4E4B4C3C" wp14:editId="73A38C9C">
             <wp:extent cx="2753109" cy="1200318"/>
@@ -1539,7 +1650,10 @@
     <w:p/>
     <w:p>
       <w:r>
-        <w:t xml:space="preserve">If I was to change the </w:t>
+        <w:t xml:space="preserve">If I was to change </w:t>
+      </w:r>
+      <w:r>
+        <w:t xml:space="preserve">the </w:t>
       </w:r>
       <w:r>
         <w:rPr>
@@ -1557,18 +1671,36 @@
         <w:t>1 second</w:t>
       </w:r>
       <w:r>
-        <w:t xml:space="preserve"> and click play, then we can see for one second it emits particles. </w:t>
+        <w:t xml:space="preserve"> and</w:t>
+      </w:r>
+      <w:r>
+        <w:t xml:space="preserve"> </w:t>
+      </w:r>
+      <w:r>
+        <w:t>click play, then we can see for one second it emits particles.</w:t>
+      </w:r>
+      <w:r>
+        <w:t xml:space="preserve"> </w:t>
       </w:r>
     </w:p>
     <w:p>
       <w:r>
         <w:lastRenderedPageBreak/>
-        <w:t xml:space="preserve">How many? </w:t>
-      </w:r>
-    </w:p>
-    <w:p>
-      <w:r>
-        <w:t>Well, it's emitting 10 particles the right amount of time here per second, duration is 1 second, it's emitting 10.</w:t>
+        <w:t>How many?</w:t>
+      </w:r>
+      <w:r>
+        <w:t xml:space="preserve"> </w:t>
+      </w:r>
+    </w:p>
+    <w:p>
+      <w:r>
+        <w:t>Well, it's emitting 10 particles the right amount of time here per second,</w:t>
+      </w:r>
+      <w:r>
+        <w:t xml:space="preserve"> </w:t>
+      </w:r>
+      <w:r>
+        <w:t>duration is 1 second, it's emitting 10.</w:t>
       </w:r>
       <w:r>
         <w:t xml:space="preserve"> </w:t>
@@ -1611,9 +1743,6 @@
         <w:jc w:val="center"/>
       </w:pPr>
       <w:r>
-        <w:rPr>
-          <w:noProof/>
-        </w:rPr>
         <w:drawing>
           <wp:inline distT="0" distB="0" distL="0" distR="0" wp14:anchorId="437266F6" wp14:editId="5FE76583">
             <wp:extent cx="2304542" cy="629728"/>
@@ -1665,7 +1794,37 @@
         </w:numPr>
       </w:pPr>
       <w:r>
-        <w:t xml:space="preserve">For our bullets, we don't really need to have full 1 second of things being emitted. We want our system to say emit something, stop, emit something, stop, emit something. So I'm going to turn </w:t>
+        <w:t>For our bullets,</w:t>
+      </w:r>
+      <w:r>
+        <w:t xml:space="preserve"> </w:t>
+      </w:r>
+      <w:r>
+        <w:t>we don't really need to have full 1 second of things being emitted.</w:t>
+      </w:r>
+      <w:r>
+        <w:t xml:space="preserve"> </w:t>
+      </w:r>
+      <w:r>
+        <w:t>We want our system to say emit something, stop, emit something, stop,</w:t>
+      </w:r>
+      <w:r>
+        <w:t xml:space="preserve"> </w:t>
+      </w:r>
+      <w:r>
+        <w:t>emit something.</w:t>
+      </w:r>
+      <w:r>
+        <w:t xml:space="preserve"> </w:t>
+      </w:r>
+      <w:r>
+        <w:t xml:space="preserve">So I'm </w:t>
+      </w:r>
+      <w:r>
+        <w:t>going to</w:t>
+      </w:r>
+      <w:r>
+        <w:t xml:space="preserve"> turn </w:t>
       </w:r>
       <w:r>
         <w:t xml:space="preserve">the </w:t>
@@ -1728,10 +1887,34 @@
         </w:numPr>
       </w:pPr>
       <w:r>
-        <w:t xml:space="preserve">We can see each individual bullet flying out. And this is not going very far, why is that? Well, first of all, we've got the </w:t>
-      </w:r>
-      <w:r>
-        <w:t>Start Lifetime</w:t>
+        <w:t>W</w:t>
+      </w:r>
+      <w:r>
+        <w:t>e can see each individual bullet flying out.</w:t>
+      </w:r>
+      <w:r>
+        <w:t xml:space="preserve"> </w:t>
+      </w:r>
+      <w:r>
+        <w:t>And this is not going very far, why is that?</w:t>
+      </w:r>
+      <w:r>
+        <w:t xml:space="preserve"> </w:t>
+      </w:r>
+      <w:r>
+        <w:t xml:space="preserve">Well, first of all, we've got the </w:t>
+      </w:r>
+      <w:r>
+        <w:t>S</w:t>
+      </w:r>
+      <w:r>
+        <w:t xml:space="preserve">tart </w:t>
+      </w:r>
+      <w:r>
+        <w:t>L</w:t>
+      </w:r>
+      <w:r>
+        <w:t>ifetime</w:t>
       </w:r>
       <w:r>
         <w:t xml:space="preserve"> of </w:t>
@@ -1740,7 +1923,13 @@
         <w:t>5 seconds</w:t>
       </w:r>
       <w:r>
-        <w:t xml:space="preserve">. So each of these is </w:t>
+        <w:t>.</w:t>
+      </w:r>
+      <w:r>
+        <w:t xml:space="preserve"> </w:t>
+      </w:r>
+      <w:r>
+        <w:t xml:space="preserve">So each of these is </w:t>
       </w:r>
       <w:r>
         <w:t>going</w:t>
@@ -1757,12 +1946,15 @@
       </w:r>
       <w:proofErr w:type="gramEnd"/>
       <w:r>
-        <w:t xml:space="preserve"> then it will stop It'll be terminated and no longer be a particle.    </w:t>
-      </w:r>
-      <w:r>
-        <w:rPr>
-          <w:noProof/>
-        </w:rPr>
+        <w:t xml:space="preserve"> then it will stop </w:t>
+      </w:r>
+      <w:r>
+        <w:t>It'll be terminated and no longer be a particle.</w:t>
+      </w:r>
+      <w:r>
+        <w:t xml:space="preserve">    </w:t>
+      </w:r>
+      <w:r>
         <w:drawing>
           <wp:inline distT="0" distB="0" distL="0" distR="0" wp14:anchorId="57F92AF3" wp14:editId="0CF1940E">
             <wp:extent cx="1590897" cy="190527"/>
@@ -1805,9 +1997,6 @@
         <w:ind w:left="360"/>
       </w:pPr>
       <w:r>
-        <w:rPr>
-          <w:noProof/>
-        </w:rPr>
         <w:drawing>
           <wp:inline distT="0" distB="0" distL="0" distR="0" wp14:anchorId="522C76E6" wp14:editId="657051D5">
             <wp:extent cx="6229350" cy="1145540"/>
@@ -1854,9 +2043,6 @@
         </w:numPr>
       </w:pPr>
       <w:r>
-        <w:rPr>
-          <w:noProof/>
-        </w:rPr>
         <w:drawing>
           <wp:anchor distT="0" distB="0" distL="114300" distR="114300" simplePos="0" relativeHeight="251664384" behindDoc="1" locked="0" layoutInCell="1" allowOverlap="1" wp14:anchorId="54D006C3" wp14:editId="4BA0512A">
             <wp:simplePos x="0" y="0"/>
@@ -1940,7 +2126,16 @@
         <w:t>10</w:t>
       </w:r>
       <w:r>
-        <w:t xml:space="preserve">, then you can see they still last for 5 seconds, but then they're going a lot further, because they're going faster. </w:t>
+        <w:t>, then you can see they still last for</w:t>
+      </w:r>
+      <w:r>
+        <w:t xml:space="preserve"> </w:t>
+      </w:r>
+      <w:r>
+        <w:t>5 seconds, but then they're going a lot further, because they're going faster.</w:t>
+      </w:r>
+      <w:r>
+        <w:t xml:space="preserve"> </w:t>
       </w:r>
     </w:p>
     <w:p>
@@ -1963,19 +2158,55 @@
         <w:rPr>
           <w:b/>
         </w:rPr>
-        <w:t>Start Lifetime down to 1</w:t>
-      </w:r>
-      <w:r>
-        <w:t xml:space="preserve">, they're only going last one second and if I increase </w:t>
-      </w:r>
-      <w:r>
-        <w:rPr>
-          <w:b/>
-        </w:rPr>
-        <w:t>Start Speed to 50</w:t>
-      </w:r>
-      <w:r>
-        <w:t>, they're going a similar distance the way they were before, but they're going a lot faster to get to that same distance.</w:t>
+        <w:t xml:space="preserve">Start Lifetime </w:t>
+      </w:r>
+      <w:r>
+        <w:rPr>
+          <w:b/>
+        </w:rPr>
+        <w:t>down to 1</w:t>
+      </w:r>
+      <w:r>
+        <w:t>,</w:t>
+      </w:r>
+      <w:r>
+        <w:t xml:space="preserve"> </w:t>
+      </w:r>
+      <w:r>
+        <w:t xml:space="preserve">they're only </w:t>
+      </w:r>
+      <w:r>
+        <w:t>going</w:t>
+      </w:r>
+      <w:r>
+        <w:t xml:space="preserve"> last one second and if I increase </w:t>
+      </w:r>
+      <w:r>
+        <w:rPr>
+          <w:b/>
+        </w:rPr>
+        <w:t>Start Speed</w:t>
+      </w:r>
+      <w:r>
+        <w:rPr>
+          <w:b/>
+        </w:rPr>
+        <w:t xml:space="preserve"> to 50</w:t>
+      </w:r>
+      <w:r>
+        <w:t>,</w:t>
+      </w:r>
+      <w:r>
+        <w:t xml:space="preserve"> </w:t>
+      </w:r>
+      <w:r>
+        <w:t>they're going a similar di</w:t>
+      </w:r>
+      <w:r>
+        <w:t>stance the way they were before, b</w:t>
+      </w:r>
+      <w:r>
+        <w:t>ut they're going a lot faster to get to that same distance.</w:t>
       </w:r>
     </w:p>
     <w:p>
@@ -1988,7 +2219,25 @@
         <w:ind w:left="360"/>
       </w:pPr>
       <w:r>
-        <w:t xml:space="preserve">So this is how we can play around with how far we want the bullets to go before they disappear and how fast they are. I'm going to turn the </w:t>
+        <w:t>So this is how we can play around with how far we want the bullets to go before they</w:t>
+      </w:r>
+      <w:r>
+        <w:t xml:space="preserve"> </w:t>
+      </w:r>
+      <w:r>
+        <w:t>disappear and how fast they are.</w:t>
+      </w:r>
+      <w:r>
+        <w:t xml:space="preserve"> </w:t>
+      </w:r>
+      <w:r>
+        <w:t xml:space="preserve">I'm </w:t>
+      </w:r>
+      <w:r>
+        <w:t>going to</w:t>
+      </w:r>
+      <w:r>
+        <w:t xml:space="preserve"> turn the </w:t>
       </w:r>
       <w:r>
         <w:rPr>
@@ -2012,16 +2261,52 @@
         <w:t>2 seconds</w:t>
       </w:r>
       <w:r>
-        <w:t xml:space="preserve">, they're going to last a little bit into the terrain at the moment, so it's a bit harder to see. And I'm going to increase the </w:t>
-      </w:r>
-      <w:r>
-        <w:rPr>
-          <w:b/>
-        </w:rPr>
-        <w:t>Start Speed to 100</w:t>
-      </w:r>
-      <w:r>
-        <w:t>, so they're a bit more like, pew, pew, pew, kind of bullets.</w:t>
+        <w:t xml:space="preserve">, they're </w:t>
+      </w:r>
+      <w:r>
+        <w:t>going to</w:t>
+      </w:r>
+      <w:r>
+        <w:t xml:space="preserve"> last a little bit</w:t>
+      </w:r>
+      <w:r>
+        <w:t xml:space="preserve"> </w:t>
+      </w:r>
+      <w:r>
+        <w:t>into the terrain at the moment, so it's a bit harder to see.</w:t>
+      </w:r>
+      <w:r>
+        <w:t xml:space="preserve"> </w:t>
+      </w:r>
+      <w:r>
+        <w:t xml:space="preserve">And I'm </w:t>
+      </w:r>
+      <w:r>
+        <w:t>going to</w:t>
+      </w:r>
+      <w:r>
+        <w:t xml:space="preserve"> increase the </w:t>
+      </w:r>
+      <w:r>
+        <w:rPr>
+          <w:b/>
+        </w:rPr>
+        <w:t xml:space="preserve">Start Speed </w:t>
+      </w:r>
+      <w:r>
+        <w:rPr>
+          <w:b/>
+        </w:rPr>
+        <w:t>to 100</w:t>
+      </w:r>
+      <w:r>
+        <w:t>, so they're a bit more like,</w:t>
+      </w:r>
+      <w:r>
+        <w:t xml:space="preserve"> </w:t>
+      </w:r>
+      <w:r>
+        <w:t>pew, pew, pew, kind of bullets.</w:t>
       </w:r>
     </w:p>
     <w:p>
@@ -2047,7 +2332,19 @@
         <w:t>Start Color</w:t>
       </w:r>
       <w:r>
-        <w:t xml:space="preserve">, I'm going to make mine a pretty kind of blue, a </w:t>
+        <w:t>,</w:t>
+      </w:r>
+      <w:r>
+        <w:t xml:space="preserve"> </w:t>
+      </w:r>
+      <w:r>
+        <w:t xml:space="preserve">I'm </w:t>
+      </w:r>
+      <w:r>
+        <w:t>going to</w:t>
+      </w:r>
+      <w:r>
+        <w:t xml:space="preserve"> make mine a pretty kind of blue, a </w:t>
       </w:r>
       <w:proofErr w:type="spellStart"/>
       <w:r>
@@ -2055,7 +2352,10 @@
       </w:r>
       <w:proofErr w:type="spellEnd"/>
       <w:r>
-        <w:t xml:space="preserve"> blue, if I can find that. </w:t>
+        <w:t xml:space="preserve"> blue, if I can find that.</w:t>
+      </w:r>
+      <w:r>
+        <w:t xml:space="preserve"> </w:t>
       </w:r>
       <w:r>
         <w:t xml:space="preserve">Choose </w:t>
@@ -2111,7 +2411,19 @@
         <w:t xml:space="preserve"> global</w:t>
       </w:r>
       <w:r>
-        <w:t xml:space="preserve">, let me show you what that means. If we fly around at the moment, the particles are being </w:t>
+        <w:t>,</w:t>
+      </w:r>
+      <w:r>
+        <w:t xml:space="preserve"> </w:t>
+      </w:r>
+      <w:r>
+        <w:t>let me show you what that means.</w:t>
+      </w:r>
+      <w:r>
+        <w:t xml:space="preserve"> </w:t>
+      </w:r>
+      <w:r>
+        <w:t xml:space="preserve">If we fly around at the moment, the particles are being </w:t>
       </w:r>
       <w:proofErr w:type="spellStart"/>
       <w:r>
@@ -2119,7 +2431,43 @@
       </w:r>
       <w:proofErr w:type="spellEnd"/>
       <w:r>
-        <w:t xml:space="preserve"> to the ship and they're being told to respond in local space. So when the game object here, the main camera Player Ships and Bullets, when that's moving up and down, the entire particle system moves up and down. We changed this to world, then the bullets tend to keep going off where they were shot from. They're looking more like bullets, so it's cool.</w:t>
+        <w:t xml:space="preserve"> to</w:t>
+      </w:r>
+      <w:r>
+        <w:t xml:space="preserve"> </w:t>
+      </w:r>
+      <w:r>
+        <w:t>the ship and they're being told to respond in local space.</w:t>
+      </w:r>
+      <w:r>
+        <w:t xml:space="preserve"> </w:t>
+      </w:r>
+      <w:r>
+        <w:t>So when the game object here, the main camera Player Ships and Bullets,</w:t>
+      </w:r>
+      <w:r>
+        <w:t xml:space="preserve"> </w:t>
+      </w:r>
+      <w:r>
+        <w:t>when that's moving up and down, the entire particle system moves up and down.</w:t>
+      </w:r>
+      <w:r>
+        <w:t xml:space="preserve"> </w:t>
+      </w:r>
+      <w:r>
+        <w:t>We changed this to world,</w:t>
+      </w:r>
+      <w:r>
+        <w:t xml:space="preserve"> </w:t>
+      </w:r>
+      <w:r>
+        <w:t>then the bullets tend to keep going off where they were shot from.</w:t>
+      </w:r>
+      <w:r>
+        <w:t xml:space="preserve"> </w:t>
+      </w:r>
+      <w:r>
+        <w:t>They're looking more like bullets, so it's cool.</w:t>
       </w:r>
     </w:p>
     <w:p>
@@ -2194,7 +2542,16 @@
         </w:numPr>
       </w:pPr>
       <w:r>
-        <w:t xml:space="preserve">What I am going to do is add the trail to each of these. Change </w:t>
+        <w:t xml:space="preserve">What I am </w:t>
+      </w:r>
+      <w:r>
+        <w:t>going to</w:t>
+      </w:r>
+      <w:r>
+        <w:t xml:space="preserve"> do i</w:t>
+      </w:r>
+      <w:r>
+        <w:t xml:space="preserve">s add the trail to each of these. Change </w:t>
       </w:r>
       <w:r>
         <w:rPr>
@@ -2203,7 +2560,13 @@
         <w:t>the Playback Speed for the Particle Effect to 0.25</w:t>
       </w:r>
       <w:r>
-        <w:t xml:space="preserve"> and see as a particle comes out, it's moving along certain directory, I'd like to say, let's add a trail to this.</w:t>
+        <w:t xml:space="preserve"> and see as a particle comes out,</w:t>
+      </w:r>
+      <w:r>
+        <w:t xml:space="preserve"> </w:t>
+      </w:r>
+      <w:r>
+        <w:t>it's moving along certain directory, I'd like to say, let's add a trail to this.</w:t>
       </w:r>
     </w:p>
     <w:p/>
@@ -2225,7 +2588,13 @@
         <w:t>Trails</w:t>
       </w:r>
       <w:r>
-        <w:t xml:space="preserve">, make sure if you're selecting any of these new elements, you click on the </w:t>
+        <w:t>, make sure if you're selecting any of these new</w:t>
+      </w:r>
+      <w:r>
+        <w:t xml:space="preserve"> </w:t>
+      </w:r>
+      <w:r>
+        <w:t xml:space="preserve">elements, you click on the </w:t>
       </w:r>
       <w:r>
         <w:rPr>
@@ -2234,7 +2603,25 @@
         <w:t>check box</w:t>
       </w:r>
       <w:r>
-        <w:t xml:space="preserve"> next to it to activate it. We can see that trails being added and we've got the pink material that says, no material is attached.</w:t>
+        <w:t xml:space="preserve"> </w:t>
+      </w:r>
+      <w:r>
+        <w:t>next to it to activate it</w:t>
+      </w:r>
+      <w:r>
+        <w:t>.</w:t>
+      </w:r>
+      <w:r>
+        <w:t xml:space="preserve"> </w:t>
+      </w:r>
+      <w:r>
+        <w:t>We can see that trails being added and we've got the pink material that says,</w:t>
+      </w:r>
+      <w:r>
+        <w:t xml:space="preserve"> </w:t>
+      </w:r>
+      <w:r>
+        <w:t>no material is attached.</w:t>
       </w:r>
     </w:p>
     <w:p>
@@ -2248,9 +2635,6 @@
         <w:jc w:val="center"/>
       </w:pPr>
       <w:r>
-        <w:rPr>
-          <w:noProof/>
-        </w:rPr>
         <w:drawing>
           <wp:inline distT="0" distB="0" distL="0" distR="0" wp14:anchorId="6E38FE70" wp14:editId="6A376A29">
             <wp:extent cx="2467319" cy="1114581"/>
@@ -2297,7 +2681,25 @@
         </w:numPr>
       </w:pPr>
       <w:r>
-        <w:t xml:space="preserve">And to attach a material you'd think it'd be under trails, but it's actually down here under </w:t>
+        <w:t>And to attach a material you'd think it'd</w:t>
+      </w:r>
+      <w:r>
+        <w:t xml:space="preserve"> be</w:t>
+      </w:r>
+      <w:r>
+        <w:t xml:space="preserve"> under trails</w:t>
+      </w:r>
+      <w:r>
+        <w:t>,</w:t>
+      </w:r>
+      <w:r>
+        <w:t xml:space="preserve"> but</w:t>
+      </w:r>
+      <w:r>
+        <w:t xml:space="preserve"> </w:t>
+      </w:r>
+      <w:r>
+        <w:t xml:space="preserve">it's actually down here under </w:t>
       </w:r>
       <w:r>
         <w:rPr>
@@ -2306,7 +2708,13 @@
         <w:t>Renderer</w:t>
       </w:r>
       <w:r>
-        <w:t xml:space="preserve"> as well. A new area has appeared, </w:t>
+        <w:t xml:space="preserve"> as well.</w:t>
+      </w:r>
+      <w:r>
+        <w:t xml:space="preserve"> </w:t>
+      </w:r>
+      <w:r>
+        <w:t xml:space="preserve">A new area has appeared, </w:t>
       </w:r>
       <w:r>
         <w:rPr>
@@ -2324,9 +2732,6 @@
         <w:jc w:val="center"/>
       </w:pPr>
       <w:r>
-        <w:rPr>
-          <w:noProof/>
-        </w:rPr>
         <w:drawing>
           <wp:inline distT="0" distB="0" distL="0" distR="0" wp14:anchorId="6C9E4D61" wp14:editId="7B53EDA2">
             <wp:extent cx="2991267" cy="981212"/>
@@ -2373,7 +2778,16 @@
         </w:numPr>
       </w:pPr>
       <w:r>
-        <w:t xml:space="preserve">Let's click on that, I'm going to choose the same </w:t>
+        <w:t xml:space="preserve">Let's click on that, I'm </w:t>
+      </w:r>
+      <w:r>
+        <w:t>going to</w:t>
+      </w:r>
+      <w:r>
+        <w:t xml:space="preserve"> choose the same</w:t>
+      </w:r>
+      <w:r>
+        <w:t xml:space="preserve"> </w:t>
       </w:r>
       <w:r>
         <w:rPr>
@@ -2388,10 +2802,34 @@
         <w:rPr>
           <w:b/>
         </w:rPr>
-        <w:t>Square material</w:t>
-      </w:r>
-      <w:r>
-        <w:t xml:space="preserve">. At the moment it's all blending together into a big mush. There's too many, the trial is lasting too long. So what I will change here first of all under </w:t>
+        <w:t>S</w:t>
+      </w:r>
+      <w:r>
+        <w:rPr>
+          <w:b/>
+        </w:rPr>
+        <w:t>quare material</w:t>
+      </w:r>
+      <w:r>
+        <w:t>.</w:t>
+      </w:r>
+      <w:r>
+        <w:t xml:space="preserve"> </w:t>
+      </w:r>
+      <w:r>
+        <w:t>At the moment it's all blending together into a big mush.</w:t>
+      </w:r>
+      <w:r>
+        <w:t xml:space="preserve"> </w:t>
+      </w:r>
+      <w:r>
+        <w:t>There's too many, the trial is lasting too long.</w:t>
+      </w:r>
+      <w:r>
+        <w:t xml:space="preserve"> </w:t>
+      </w:r>
+      <w:r>
+        <w:t xml:space="preserve">So what I will change here first of all under </w:t>
       </w:r>
       <w:r>
         <w:rPr>
@@ -2400,7 +2838,10 @@
         <w:t>Trails</w:t>
       </w:r>
       <w:r>
-        <w:t xml:space="preserve"> and change the </w:t>
+        <w:t xml:space="preserve"> and change the</w:t>
+      </w:r>
+      <w:r>
+        <w:t xml:space="preserve"> </w:t>
       </w:r>
       <w:r>
         <w:rPr>
@@ -2409,13 +2850,31 @@
         <w:t>Lifetime</w:t>
       </w:r>
       <w:r>
-        <w:t>. I want the trail to last 0.02, may be 0.05.</w:t>
+        <w:t>.</w:t>
+      </w:r>
+      <w:r>
+        <w:t xml:space="preserve"> </w:t>
+      </w:r>
+      <w:r>
+        <w:t>I want the trail to last 0.02, may be 0.05.</w:t>
       </w:r>
     </w:p>
     <w:p/>
     <w:p>
       <w:r>
-        <w:t>Now I've got a little bit of a problem, because you can see that the bullet is coming out first and then the trail. Well, it needs to look more like a laser beam that a bullet with a trail behind it.</w:t>
+        <w:t>Now I've got a little bit of a problem,</w:t>
+      </w:r>
+      <w:r>
+        <w:t xml:space="preserve"> </w:t>
+      </w:r>
+      <w:r>
+        <w:t>because you can see that the bullet is coming out first and then the trail.</w:t>
+      </w:r>
+      <w:r>
+        <w:t xml:space="preserve"> </w:t>
+      </w:r>
+      <w:r>
+        <w:t>Well, it needs to look more like a laser beam that a bullet with a trail behind it.</w:t>
       </w:r>
     </w:p>
     <w:p>
@@ -2446,7 +2905,13 @@
         <w:t>click off</w:t>
       </w:r>
       <w:r>
-        <w:t xml:space="preserve"> the checkbox of </w:t>
+        <w:t xml:space="preserve"> the checkbox</w:t>
+      </w:r>
+      <w:r>
+        <w:t xml:space="preserve"> </w:t>
+      </w:r>
+      <w:r>
+        <w:t xml:space="preserve">of </w:t>
       </w:r>
       <w:r>
         <w:rPr>
@@ -2455,7 +2920,16 @@
         <w:t>Size Affects Width</w:t>
       </w:r>
       <w:r>
-        <w:t xml:space="preserve">. Scroll back up to our </w:t>
+        <w:t>.</w:t>
+      </w:r>
+      <w:r>
+        <w:t xml:space="preserve"> </w:t>
+      </w:r>
+      <w:r>
+        <w:t>S</w:t>
+      </w:r>
+      <w:r>
+        <w:t xml:space="preserve">croll back up to our </w:t>
       </w:r>
       <w:r>
         <w:rPr>
@@ -2464,7 +2938,13 @@
         <w:t>particle system</w:t>
       </w:r>
       <w:r>
-        <w:t xml:space="preserve">, find the size of the </w:t>
+        <w:t>,</w:t>
+      </w:r>
+      <w:r>
+        <w:t xml:space="preserve"> </w:t>
+      </w:r>
+      <w:r>
+        <w:t xml:space="preserve">find the size of the </w:t>
       </w:r>
       <w:r>
         <w:rPr>
@@ -2473,7 +2953,10 @@
         <w:t>Start Size</w:t>
       </w:r>
       <w:r>
-        <w:t xml:space="preserve"> of the particle change</w:t>
+        <w:t xml:space="preserve"> of the particle</w:t>
+      </w:r>
+      <w:r>
+        <w:t xml:space="preserve"> change</w:t>
       </w:r>
       <w:r>
         <w:rPr>
@@ -2482,7 +2965,13 @@
         <w:t xml:space="preserve"> to 0.01</w:t>
       </w:r>
       <w:r>
-        <w:t xml:space="preserve"> which basically makes it invisible.</w:t>
+        <w:t xml:space="preserve"> which basically makes it</w:t>
+      </w:r>
+      <w:r>
+        <w:t xml:space="preserve"> </w:t>
+      </w:r>
+      <w:r>
+        <w:t>invisible.</w:t>
       </w:r>
     </w:p>
     <w:p>
@@ -2491,9 +2980,6 @@
         <w:jc w:val="center"/>
       </w:pPr>
       <w:r>
-        <w:rPr>
-          <w:noProof/>
-        </w:rPr>
         <w:drawing>
           <wp:inline distT="0" distB="0" distL="0" distR="0" wp14:anchorId="4D730303" wp14:editId="60697542">
             <wp:extent cx="2362530" cy="2410161"/>
@@ -2564,7 +3050,10 @@
         <w:t>Trails</w:t>
       </w:r>
       <w:r>
-        <w:t xml:space="preserve"> tab I'd like to make this down to </w:t>
+        <w:t xml:space="preserve"> tab</w:t>
+      </w:r>
+      <w:r>
+        <w:t xml:space="preserve"> I'd like to make this down to </w:t>
       </w:r>
       <w:r>
         <w:rPr>
@@ -2573,7 +3062,13 @@
         <w:t>0.3</w:t>
       </w:r>
       <w:r>
-        <w:t>, so it's more of a narrow kind of bullet.</w:t>
+        <w:t>,</w:t>
+      </w:r>
+      <w:r>
+        <w:t xml:space="preserve"> </w:t>
+      </w:r>
+      <w:r>
+        <w:t>so it's more of a narrow kind of bullet.</w:t>
       </w:r>
     </w:p>
     <w:p>
@@ -2581,10 +3076,9 @@
         <w:ind w:left="360"/>
         <w:jc w:val="center"/>
       </w:pPr>
-      <w:r>
-        <w:rPr>
-          <w:noProof/>
-        </w:rPr>
+      <w:bookmarkStart w:id="0" w:name="_GoBack"/>
+      <w:bookmarkEnd w:id="0"/>
+      <w:r>
         <w:drawing>
           <wp:inline distT="0" distB="0" distL="0" distR="0" wp14:anchorId="3C355ABC" wp14:editId="2F37454F">
             <wp:extent cx="2353003" cy="2410161"/>
@@ -2649,253 +3143,29 @@
         <w:pStyle w:val="ListParagraph"/>
         <w:numPr>
           <w:ilvl w:val="0"/>
-          <w:numId w:val="1"/>
+          <w:numId w:val="13"/>
         </w:numPr>
-      </w:pPr>
-      <w:r>
-        <w:t xml:space="preserve">At the moment it looks like it's coming out a little bit too sparse, not being emitted enough, so I'm </w:t>
-      </w:r>
-      <w:r>
-        <w:t>going to</w:t>
-      </w:r>
-      <w:r>
-        <w:t xml:space="preserve"> turn my </w:t>
-      </w:r>
-      <w:r>
-        <w:rPr>
-          <w:b/>
-        </w:rPr>
-        <w:t>Rate Over T</w:t>
-      </w:r>
-      <w:r>
-        <w:rPr>
-          <w:b/>
-        </w:rPr>
-        <w:t>ime</w:t>
-      </w:r>
-      <w:r>
-        <w:t xml:space="preserve"> up to </w:t>
-      </w:r>
-      <w:r>
-        <w:rPr>
-          <w:b/>
-        </w:rPr>
-        <w:t>10</w:t>
-      </w:r>
-      <w:r>
-        <w:t xml:space="preserve"> and see what happens.</w:t>
-      </w:r>
-    </w:p>
-    <w:p>
-      <w:pPr>
         <w:ind w:left="360"/>
-        <w:jc w:val="center"/>
-      </w:pPr>
-      <w:r>
-        <w:drawing>
-          <wp:inline distT="0" distB="0" distL="0" distR="0" wp14:anchorId="03BF272B" wp14:editId="53758169">
-            <wp:extent cx="2048161" cy="666843"/>
-            <wp:effectExtent l="0" t="0" r="9525" b="0"/>
-            <wp:docPr id="10" name="Picture 10"/>
-            <wp:cNvGraphicFramePr>
-              <a:graphicFrameLocks xmlns:a="http://schemas.openxmlformats.org/drawingml/2006/main" noChangeAspect="1"/>
-            </wp:cNvGraphicFramePr>
-            <a:graphic xmlns:a="http://schemas.openxmlformats.org/drawingml/2006/main">
-              <a:graphicData uri="http://schemas.openxmlformats.org/drawingml/2006/picture">
-                <pic:pic xmlns:pic="http://schemas.openxmlformats.org/drawingml/2006/picture">
-                  <pic:nvPicPr>
-                    <pic:cNvPr id="1" name=""/>
-                    <pic:cNvPicPr/>
-                  </pic:nvPicPr>
-                  <pic:blipFill>
-                    <a:blip r:embed="rId25"/>
-                    <a:stretch>
-                      <a:fillRect/>
-                    </a:stretch>
-                  </pic:blipFill>
-                  <pic:spPr>
-                    <a:xfrm>
-                      <a:off x="0" y="0"/>
-                      <a:ext cx="2048161" cy="666843"/>
-                    </a:xfrm>
-                    <a:prstGeom prst="rect">
-                      <a:avLst/>
-                    </a:prstGeom>
-                  </pic:spPr>
-                </pic:pic>
-              </a:graphicData>
-            </a:graphic>
-          </wp:inline>
-        </w:drawing>
-      </w:r>
-    </w:p>
-    <w:p>
-      <w:pPr>
-        <w:pStyle w:val="ListParagraph"/>
-        <w:numPr>
-          <w:ilvl w:val="0"/>
-          <w:numId w:val="1"/>
-        </w:numPr>
-      </w:pPr>
-      <w:r>
-        <w:lastRenderedPageBreak/>
-        <w:t xml:space="preserve">I also want the lasers to go a little bit faster so </w:t>
-      </w:r>
-      <w:r>
-        <w:t>let’s</w:t>
-      </w:r>
-      <w:r>
-        <w:t xml:space="preserve"> change the </w:t>
-      </w:r>
-      <w:r>
-        <w:rPr>
-          <w:b/>
-        </w:rPr>
-        <w:t>Start Sp</w:t>
-      </w:r>
-      <w:bookmarkStart w:id="0" w:name="_GoBack"/>
-      <w:bookmarkEnd w:id="0"/>
-      <w:r>
-        <w:rPr>
-          <w:b/>
-        </w:rPr>
-        <w:t>eed</w:t>
-      </w:r>
-      <w:r>
-        <w:t xml:space="preserve"> to </w:t>
-      </w:r>
-      <w:r>
-        <w:rPr>
-          <w:b/>
-        </w:rPr>
-        <w:t>150</w:t>
-      </w:r>
-      <w:r>
-        <w:t>.</w:t>
-      </w:r>
-    </w:p>
-    <w:p>
-      <w:pPr>
-        <w:ind w:left="360"/>
-        <w:jc w:val="center"/>
-      </w:pPr>
-      <w:r>
-        <w:drawing>
-          <wp:inline distT="0" distB="0" distL="0" distR="0" wp14:anchorId="0A00F38C" wp14:editId="5201EDE5">
-            <wp:extent cx="2076740" cy="1457528"/>
-            <wp:effectExtent l="0" t="0" r="0" b="0"/>
-            <wp:docPr id="13" name="Picture 13"/>
-            <wp:cNvGraphicFramePr>
-              <a:graphicFrameLocks xmlns:a="http://schemas.openxmlformats.org/drawingml/2006/main" noChangeAspect="1"/>
-            </wp:cNvGraphicFramePr>
-            <a:graphic xmlns:a="http://schemas.openxmlformats.org/drawingml/2006/main">
-              <a:graphicData uri="http://schemas.openxmlformats.org/drawingml/2006/picture">
-                <pic:pic xmlns:pic="http://schemas.openxmlformats.org/drawingml/2006/picture">
-                  <pic:nvPicPr>
-                    <pic:cNvPr id="1" name=""/>
-                    <pic:cNvPicPr/>
-                  </pic:nvPicPr>
-                  <pic:blipFill>
-                    <a:blip r:embed="rId26"/>
-                    <a:stretch>
-                      <a:fillRect/>
-                    </a:stretch>
-                  </pic:blipFill>
-                  <pic:spPr>
-                    <a:xfrm>
-                      <a:off x="0" y="0"/>
-                      <a:ext cx="2076740" cy="1457528"/>
-                    </a:xfrm>
-                    <a:prstGeom prst="rect">
-                      <a:avLst/>
-                    </a:prstGeom>
-                  </pic:spPr>
-                </pic:pic>
-              </a:graphicData>
-            </a:graphic>
-          </wp:inline>
-        </w:drawing>
-      </w:r>
-    </w:p>
-    <w:p>
-      <w:pPr>
-        <w:ind w:left="360"/>
-      </w:pPr>
-      <w:r>
-        <w:t>Okay, now this is doing pretty good,</w:t>
-      </w:r>
-      <w:r>
-        <w:t xml:space="preserve"> </w:t>
-      </w:r>
-      <w:r>
-        <w:t>I don't want to spend a huge amount of time finessing this just now.</w:t>
-      </w:r>
-      <w:r>
-        <w:t xml:space="preserve"> </w:t>
-      </w:r>
-      <w:r>
-        <w:t xml:space="preserve">I </w:t>
-      </w:r>
-      <w:r>
-        <w:t>want to</w:t>
-      </w:r>
-      <w:r>
-        <w:t xml:space="preserve"> get something that is usable and workable and</w:t>
-      </w:r>
-      <w:r>
-        <w:t xml:space="preserve"> </w:t>
-      </w:r>
-      <w:r>
-        <w:t>we can then can start putting collision onto.</w:t>
-      </w:r>
-    </w:p>
-    <w:p>
-      <w:pPr>
-        <w:ind w:left="360"/>
-      </w:pPr>
-    </w:p>
-    <w:p>
-      <w:pPr>
-        <w:pStyle w:val="ListParagraph"/>
-        <w:numPr>
-          <w:ilvl w:val="0"/>
-          <w:numId w:val="1"/>
-        </w:numPr>
-      </w:pPr>
+      </w:pPr>
+      <w:r>
+        <w:t>At the moment it looks like it's coming out a little bit too sparse,</w:t>
+      </w:r>
+      <w:r>
+        <w:t xml:space="preserve"> </w:t>
+      </w:r>
+      <w:r>
+        <w:t xml:space="preserve">not being emitted enough, so I'm </w:t>
+      </w:r>
       <w:proofErr w:type="spellStart"/>
       <w:r>
-        <w:t>Im</w:t>
+        <w:t>gonna</w:t>
       </w:r>
       <w:proofErr w:type="spellEnd"/>
       <w:r>
-        <w:t xml:space="preserve"> going to </w:t>
-      </w:r>
-      <w:r>
-        <w:rPr>
-          <w:b/>
-        </w:rPr>
-        <w:t>prefab</w:t>
-      </w:r>
-      <w:r>
-        <w:t xml:space="preserve"> the </w:t>
-      </w:r>
-      <w:r>
-        <w:rPr>
-          <w:b/>
-        </w:rPr>
-        <w:t>Bullets</w:t>
-      </w:r>
-      <w:r>
-        <w:t xml:space="preserve"> </w:t>
-      </w:r>
-      <w:r>
-        <w:t xml:space="preserve">and apply another instance of it to the ship and make them come out from the sides. So it should now have 2 lasers emitting from the </w:t>
-      </w:r>
-      <w:r>
-        <w:t>guns</w:t>
-      </w:r>
-      <w:r>
-        <w:t xml:space="preserve"> of the ship.</w:t>
+        <w:t xml:space="preserve"> turn my rate over time up to</w:t>
+      </w:r>
+      <w:r>
+        <w:t xml:space="preserve"> 10 and see what happens.</w:t>
       </w:r>
     </w:p>
     <w:sectPr>
@@ -3602,92 +3872,6 @@
     </w:lvl>
   </w:abstractNum>
   <w:abstractNum w:abstractNumId="8" w15:restartNumberingAfterBreak="0">
-    <w:nsid w:val="5E8265D6"/>
-    <w:multiLevelType w:val="hybridMultilevel"/>
-    <w:tmpl w:val="387A0B4A"/>
-    <w:lvl w:ilvl="0" w:tplc="0409000F">
-      <w:start w:val="1"/>
-      <w:numFmt w:val="decimal"/>
-      <w:lvlText w:val="%1."/>
-      <w:lvlJc w:val="left"/>
-      <w:pPr>
-        <w:ind w:left="1080" w:hanging="360"/>
-      </w:pPr>
-    </w:lvl>
-    <w:lvl w:ilvl="1" w:tplc="04090019" w:tentative="1">
-      <w:start w:val="1"/>
-      <w:numFmt w:val="lowerLetter"/>
-      <w:lvlText w:val="%2."/>
-      <w:lvlJc w:val="left"/>
-      <w:pPr>
-        <w:ind w:left="1800" w:hanging="360"/>
-      </w:pPr>
-    </w:lvl>
-    <w:lvl w:ilvl="2" w:tplc="0409001B" w:tentative="1">
-      <w:start w:val="1"/>
-      <w:numFmt w:val="lowerRoman"/>
-      <w:lvlText w:val="%3."/>
-      <w:lvlJc w:val="right"/>
-      <w:pPr>
-        <w:ind w:left="2520" w:hanging="180"/>
-      </w:pPr>
-    </w:lvl>
-    <w:lvl w:ilvl="3" w:tplc="0409000F" w:tentative="1">
-      <w:start w:val="1"/>
-      <w:numFmt w:val="decimal"/>
-      <w:lvlText w:val="%4."/>
-      <w:lvlJc w:val="left"/>
-      <w:pPr>
-        <w:ind w:left="3240" w:hanging="360"/>
-      </w:pPr>
-    </w:lvl>
-    <w:lvl w:ilvl="4" w:tplc="04090019" w:tentative="1">
-      <w:start w:val="1"/>
-      <w:numFmt w:val="lowerLetter"/>
-      <w:lvlText w:val="%5."/>
-      <w:lvlJc w:val="left"/>
-      <w:pPr>
-        <w:ind w:left="3960" w:hanging="360"/>
-      </w:pPr>
-    </w:lvl>
-    <w:lvl w:ilvl="5" w:tplc="0409001B" w:tentative="1">
-      <w:start w:val="1"/>
-      <w:numFmt w:val="lowerRoman"/>
-      <w:lvlText w:val="%6."/>
-      <w:lvlJc w:val="right"/>
-      <w:pPr>
-        <w:ind w:left="4680" w:hanging="180"/>
-      </w:pPr>
-    </w:lvl>
-    <w:lvl w:ilvl="6" w:tplc="0409000F" w:tentative="1">
-      <w:start w:val="1"/>
-      <w:numFmt w:val="decimal"/>
-      <w:lvlText w:val="%7."/>
-      <w:lvlJc w:val="left"/>
-      <w:pPr>
-        <w:ind w:left="5400" w:hanging="360"/>
-      </w:pPr>
-    </w:lvl>
-    <w:lvl w:ilvl="7" w:tplc="04090019" w:tentative="1">
-      <w:start w:val="1"/>
-      <w:numFmt w:val="lowerLetter"/>
-      <w:lvlText w:val="%8."/>
-      <w:lvlJc w:val="left"/>
-      <w:pPr>
-        <w:ind w:left="6120" w:hanging="360"/>
-      </w:pPr>
-    </w:lvl>
-    <w:lvl w:ilvl="8" w:tplc="0409001B" w:tentative="1">
-      <w:start w:val="1"/>
-      <w:numFmt w:val="lowerRoman"/>
-      <w:lvlText w:val="%9."/>
-      <w:lvlJc w:val="right"/>
-      <w:pPr>
-        <w:ind w:left="6840" w:hanging="180"/>
-      </w:pPr>
-    </w:lvl>
-  </w:abstractNum>
-  <w:abstractNum w:abstractNumId="9" w15:restartNumberingAfterBreak="0">
     <w:nsid w:val="637834B3"/>
     <w:multiLevelType w:val="hybridMultilevel"/>
     <w:tmpl w:val="1C203B52"/>
@@ -3776,7 +3960,7 @@
       </w:pPr>
     </w:lvl>
   </w:abstractNum>
-  <w:abstractNum w:abstractNumId="10" w15:restartNumberingAfterBreak="0">
+  <w:abstractNum w:abstractNumId="9" w15:restartNumberingAfterBreak="0">
     <w:nsid w:val="66D702CE"/>
     <w:multiLevelType w:val="hybridMultilevel"/>
     <w:tmpl w:val="61FA445C"/>
@@ -3862,7 +4046,7 @@
       </w:pPr>
     </w:lvl>
   </w:abstractNum>
-  <w:abstractNum w:abstractNumId="11" w15:restartNumberingAfterBreak="0">
+  <w:abstractNum w:abstractNumId="10" w15:restartNumberingAfterBreak="0">
     <w:nsid w:val="6B793ECC"/>
     <w:multiLevelType w:val="hybridMultilevel"/>
     <w:tmpl w:val="E230E658"/>
@@ -3948,7 +4132,7 @@
       </w:pPr>
     </w:lvl>
   </w:abstractNum>
-  <w:abstractNum w:abstractNumId="12" w15:restartNumberingAfterBreak="0">
+  <w:abstractNum w:abstractNumId="11" w15:restartNumberingAfterBreak="0">
     <w:nsid w:val="6E132810"/>
     <w:multiLevelType w:val="hybridMultilevel"/>
     <w:tmpl w:val="77D808CC"/>
@@ -4034,7 +4218,7 @@
       </w:pPr>
     </w:lvl>
   </w:abstractNum>
-  <w:abstractNum w:abstractNumId="13" w15:restartNumberingAfterBreak="0">
+  <w:abstractNum w:abstractNumId="12" w15:restartNumberingAfterBreak="0">
     <w:nsid w:val="73252EF3"/>
     <w:multiLevelType w:val="hybridMultilevel"/>
     <w:tmpl w:val="C18EFE5E"/>
@@ -4120,109 +4304,23 @@
       </w:pPr>
     </w:lvl>
   </w:abstractNum>
-  <w:abstractNum w:abstractNumId="14" w15:restartNumberingAfterBreak="0">
-    <w:nsid w:val="751A36F6"/>
-    <w:multiLevelType w:val="hybridMultilevel"/>
-    <w:tmpl w:val="924284A8"/>
-    <w:lvl w:ilvl="0" w:tplc="0409000F">
-      <w:start w:val="1"/>
-      <w:numFmt w:val="decimal"/>
-      <w:lvlText w:val="%1."/>
-      <w:lvlJc w:val="left"/>
-      <w:pPr>
-        <w:ind w:left="1080" w:hanging="360"/>
-      </w:pPr>
-    </w:lvl>
-    <w:lvl w:ilvl="1" w:tplc="04090019" w:tentative="1">
-      <w:start w:val="1"/>
-      <w:numFmt w:val="lowerLetter"/>
-      <w:lvlText w:val="%2."/>
-      <w:lvlJc w:val="left"/>
-      <w:pPr>
-        <w:ind w:left="1800" w:hanging="360"/>
-      </w:pPr>
-    </w:lvl>
-    <w:lvl w:ilvl="2" w:tplc="0409001B" w:tentative="1">
-      <w:start w:val="1"/>
-      <w:numFmt w:val="lowerRoman"/>
-      <w:lvlText w:val="%3."/>
-      <w:lvlJc w:val="right"/>
-      <w:pPr>
-        <w:ind w:left="2520" w:hanging="180"/>
-      </w:pPr>
-    </w:lvl>
-    <w:lvl w:ilvl="3" w:tplc="0409000F" w:tentative="1">
-      <w:start w:val="1"/>
-      <w:numFmt w:val="decimal"/>
-      <w:lvlText w:val="%4."/>
-      <w:lvlJc w:val="left"/>
-      <w:pPr>
-        <w:ind w:left="3240" w:hanging="360"/>
-      </w:pPr>
-    </w:lvl>
-    <w:lvl w:ilvl="4" w:tplc="04090019" w:tentative="1">
-      <w:start w:val="1"/>
-      <w:numFmt w:val="lowerLetter"/>
-      <w:lvlText w:val="%5."/>
-      <w:lvlJc w:val="left"/>
-      <w:pPr>
-        <w:ind w:left="3960" w:hanging="360"/>
-      </w:pPr>
-    </w:lvl>
-    <w:lvl w:ilvl="5" w:tplc="0409001B" w:tentative="1">
-      <w:start w:val="1"/>
-      <w:numFmt w:val="lowerRoman"/>
-      <w:lvlText w:val="%6."/>
-      <w:lvlJc w:val="right"/>
-      <w:pPr>
-        <w:ind w:left="4680" w:hanging="180"/>
-      </w:pPr>
-    </w:lvl>
-    <w:lvl w:ilvl="6" w:tplc="0409000F" w:tentative="1">
-      <w:start w:val="1"/>
-      <w:numFmt w:val="decimal"/>
-      <w:lvlText w:val="%7."/>
-      <w:lvlJc w:val="left"/>
-      <w:pPr>
-        <w:ind w:left="5400" w:hanging="360"/>
-      </w:pPr>
-    </w:lvl>
-    <w:lvl w:ilvl="7" w:tplc="04090019" w:tentative="1">
-      <w:start w:val="1"/>
-      <w:numFmt w:val="lowerLetter"/>
-      <w:lvlText w:val="%8."/>
-      <w:lvlJc w:val="left"/>
-      <w:pPr>
-        <w:ind w:left="6120" w:hanging="360"/>
-      </w:pPr>
-    </w:lvl>
-    <w:lvl w:ilvl="8" w:tplc="0409001B" w:tentative="1">
-      <w:start w:val="1"/>
-      <w:numFmt w:val="lowerRoman"/>
-      <w:lvlText w:val="%9."/>
-      <w:lvlJc w:val="right"/>
-      <w:pPr>
-        <w:ind w:left="6840" w:hanging="180"/>
-      </w:pPr>
-    </w:lvl>
-  </w:abstractNum>
   <w:num w:numId="1">
-    <w:abstractNumId w:val="9"/>
+    <w:abstractNumId w:val="8"/>
   </w:num>
   <w:num w:numId="2">
     <w:abstractNumId w:val="1"/>
   </w:num>
   <w:num w:numId="3">
-    <w:abstractNumId w:val="11"/>
+    <w:abstractNumId w:val="10"/>
   </w:num>
   <w:num w:numId="4">
-    <w:abstractNumId w:val="12"/>
+    <w:abstractNumId w:val="11"/>
   </w:num>
   <w:num w:numId="5">
     <w:abstractNumId w:val="4"/>
   </w:num>
   <w:num w:numId="6">
-    <w:abstractNumId w:val="10"/>
+    <w:abstractNumId w:val="9"/>
   </w:num>
   <w:num w:numId="7">
     <w:abstractNumId w:val="5"/>
@@ -4231,7 +4329,7 @@
     <w:abstractNumId w:val="2"/>
   </w:num>
   <w:num w:numId="9">
-    <w:abstractNumId w:val="13"/>
+    <w:abstractNumId w:val="12"/>
   </w:num>
   <w:num w:numId="10">
     <w:abstractNumId w:val="6"/>
@@ -4244,12 +4342,6 @@
   </w:num>
   <w:num w:numId="13">
     <w:abstractNumId w:val="0"/>
-  </w:num>
-  <w:num w:numId="14">
-    <w:abstractNumId w:val="8"/>
-  </w:num>
-  <w:num w:numId="15">
-    <w:abstractNumId w:val="14"/>
   </w:num>
 </w:numbering>
 </file>

</xml_diff>